<commit_message>
LatexBachelorarbeit erste Beschreibung Gebäudemodell
</commit_message>
<xml_diff>
--- a/Offene Fragen.docx
+++ b/Offene Fragen.docx
@@ -1,11 +1,13 @@
 
 <file path=word/document.xml><?xml version="1.0" encoding="utf-8"?>
-<w:document xmlns:wpc="http://schemas.microsoft.com/office/word/2010/wordprocessingCanvas" xmlns:mc="http://schemas.openxmlformats.org/markup-compatibility/2006" xmlns:o="urn:schemas-microsoft-com:office:office" xmlns:r="http://schemas.openxmlformats.org/officeDocument/2006/relationships" xmlns:m="http://schemas.openxmlformats.org/officeDocument/2006/math" xmlns:v="urn:schemas-microsoft-com:vml" xmlns:wp14="http://schemas.microsoft.com/office/word/2010/wordprocessingDrawing" xmlns:wp="http://schemas.openxmlformats.org/drawingml/2006/wordprocessingDrawing" xmlns:w10="urn:schemas-microsoft-com:office:word" xmlns:w="http://schemas.openxmlformats.org/wordprocessingml/2006/main" xmlns:w14="http://schemas.microsoft.com/office/word/2010/wordml" xmlns:wpg="http://schemas.microsoft.com/office/word/2010/wordprocessingGroup" xmlns:wpi="http://schemas.microsoft.com/office/word/2010/wordprocessingInk" xmlns:wne="http://schemas.microsoft.com/office/word/2006/wordml" xmlns:wps="http://schemas.microsoft.com/office/word/2010/wordprocessingShape" mc:Ignorable="w14 wp14">
+<w:document xmlns:wpc="http://schemas.microsoft.com/office/word/2010/wordprocessingCanvas" xmlns:cx="http://schemas.microsoft.com/office/drawing/2014/chartex" xmlns:cx1="http://schemas.microsoft.com/office/drawing/2015/9/8/chartex" xmlns:mc="http://schemas.openxmlformats.org/markup-compatibility/2006" xmlns:o="urn:schemas-microsoft-com:office:office" xmlns:r="http://schemas.openxmlformats.org/officeDocument/2006/relationships" xmlns:m="http://schemas.openxmlformats.org/officeDocument/2006/math" xmlns:v="urn:schemas-microsoft-com:vml" xmlns:wp14="http://schemas.microsoft.com/office/word/2010/wordprocessingDrawing" xmlns:wp="http://schemas.openxmlformats.org/drawingml/2006/wordprocessingDrawing" xmlns:w10="urn:schemas-microsoft-com:office:word" xmlns:w="http://schemas.openxmlformats.org/wordprocessingml/2006/main" xmlns:w14="http://schemas.microsoft.com/office/word/2010/wordml" xmlns:w15="http://schemas.microsoft.com/office/word/2012/wordml" xmlns:w16se="http://schemas.microsoft.com/office/word/2015/wordml/symex" xmlns:wpg="http://schemas.microsoft.com/office/word/2010/wordprocessingGroup" xmlns:wpi="http://schemas.microsoft.com/office/word/2010/wordprocessingInk" xmlns:wne="http://schemas.microsoft.com/office/word/2006/wordml" xmlns:wps="http://schemas.microsoft.com/office/word/2010/wordprocessingShape" mc:Ignorable="w14 w15 w16se wp14">
   <w:body>
     <w:p>
       <w:r>
         <w:t>Offene Fragen</w:t>
       </w:r>
+      <w:bookmarkStart w:id="0" w:name="_GoBack"/>
+      <w:bookmarkEnd w:id="0"/>
     </w:p>
     <w:p>
       <w:pPr>
@@ -239,7 +241,21 @@
         <w:rPr>
           <w:color w:val="00B050"/>
         </w:rPr>
-        <w:t>Energiebericht 2014 : Anzahl Gebäude bei</w:t>
+        <w:t xml:space="preserve">Energiebericht </w:t>
+      </w:r>
+      <w:proofErr w:type="gramStart"/>
+      <w:r>
+        <w:rPr>
+          <w:color w:val="00B050"/>
+        </w:rPr>
+        <w:t>2014 :</w:t>
+      </w:r>
+      <w:proofErr w:type="gramEnd"/>
+      <w:r>
+        <w:rPr>
+          <w:color w:val="00B050"/>
+        </w:rPr>
+        <w:t xml:space="preserve"> Anzahl Gebäude bei</w:t>
       </w:r>
       <w:r>
         <w:rPr>
@@ -252,11 +268,8 @@
     <w:p>
       <w:pPr>
         <w:pStyle w:val="Listenabsatz"/>
-        <w:numPr>
-          <w:ilvl w:val="0"/>
-          <w:numId w:val="1"/>
-        </w:numPr>
         <w:spacing w:after="0"/>
+        <w:ind w:firstLine="696"/>
         <w:rPr>
           <w:color w:val="00B050"/>
         </w:rPr>
@@ -279,7 +292,6 @@
         <w:tblpPr w:leftFromText="141" w:rightFromText="141" w:vertAnchor="text" w:tblpY="1"/>
         <w:tblOverlap w:val="never"/>
         <w:tblW w:w="697" w:type="dxa"/>
-        <w:tblInd w:w="55" w:type="dxa"/>
         <w:tblCellMar>
           <w:left w:w="70" w:type="dxa"/>
           <w:right w:w="70" w:type="dxa"/>
@@ -646,8 +658,6 @@
         </w:rPr>
         <w:t xml:space="preserve"> geht klar</w:t>
       </w:r>
-      <w:bookmarkStart w:id="0" w:name="_GoBack"/>
-      <w:bookmarkEnd w:id="0"/>
       <w:r>
         <w:rPr>
           <w:color w:val="00B050"/>
@@ -658,16 +668,204 @@
         <w:rPr>
           <w:color w:val="00B050"/>
         </w:rPr>
-        <w:t>Im Quelltext der Zonen n=</w:t>
-      </w:r>
-      <w:proofErr w:type="gramStart"/>
-      <w:r>
-        <w:rPr>
-          <w:color w:val="00B050"/>
-        </w:rPr>
-        <w:t>5 .</w:t>
-      </w:r>
-      <w:proofErr w:type="gramEnd"/>
+        <w:t xml:space="preserve">Im Quelltext der Zonen n=5 . </w:t>
+      </w:r>
+      <w:r>
+        <w:rPr>
+          <w:color w:val="00B050"/>
+        </w:rPr>
+        <w:sym w:font="Wingdings" w:char="F0E0"/>
+      </w:r>
+      <w:r>
+        <w:rPr>
+          <w:color w:val="00B050"/>
+        </w:rPr>
+        <w:t xml:space="preserve"> Ausrichtung </w:t>
+      </w:r>
+    </w:p>
+    <w:p>
+      <w:pPr>
+        <w:pStyle w:val="Listenabsatz"/>
+        <w:numPr>
+          <w:ilvl w:val="0"/>
+          <w:numId w:val="1"/>
+        </w:numPr>
+        <w:rPr>
+          <w:color w:val="00B050"/>
+        </w:rPr>
+      </w:pPr>
+      <w:r>
+        <w:rPr>
+          <w:color w:val="00B050"/>
+        </w:rPr>
+        <w:t xml:space="preserve">Warum in 2014 viel weniger als in 2013 </w:t>
+      </w:r>
+      <w:r>
+        <w:rPr>
+          <w:color w:val="00B050"/>
+        </w:rPr>
+        <w:sym w:font="Wingdings" w:char="F0E0"/>
+      </w:r>
+      <w:r>
+        <w:rPr>
+          <w:color w:val="00B050"/>
+        </w:rPr>
+        <w:t xml:space="preserve"> Witterungsbedingt siehe Energiebericht 2014</w:t>
+      </w:r>
+    </w:p>
+    <w:p>
+      <w:pPr>
+        <w:pStyle w:val="Listenabsatz"/>
+        <w:numPr>
+          <w:ilvl w:val="0"/>
+          <w:numId w:val="1"/>
+        </w:numPr>
+        <w:spacing w:after="0"/>
+        <w:rPr>
+          <w:color w:val="00B050"/>
+        </w:rPr>
+      </w:pPr>
+      <w:r>
+        <w:rPr>
+          <w:color w:val="00B050"/>
+        </w:rPr>
+        <w:t xml:space="preserve">Unterschied zwischen Heizenergieverbrauchskennwerten </w:t>
+      </w:r>
+      <w:r>
+        <w:rPr>
+          <w:color w:val="00B050"/>
+        </w:rPr>
+        <w:t xml:space="preserve">und MWh/a </w:t>
+      </w:r>
+      <w:r>
+        <w:rPr>
+          <w:color w:val="00B050"/>
+        </w:rPr>
+        <w:t>witterungsbedingt?</w:t>
+      </w:r>
+    </w:p>
+    <w:p>
+      <w:pPr>
+        <w:pStyle w:val="Listenabsatz"/>
+        <w:numPr>
+          <w:ilvl w:val="8"/>
+          <w:numId w:val="1"/>
+        </w:numPr>
+        <w:spacing w:after="0"/>
+        <w:rPr>
+          <w:color w:val="00B050"/>
+        </w:rPr>
+      </w:pPr>
+      <w:r>
+        <w:rPr>
+          <w:color w:val="00B050"/>
+        </w:rPr>
+        <w:t xml:space="preserve">Laut </w:t>
+      </w:r>
+      <w:proofErr w:type="spellStart"/>
+      <w:r>
+        <w:rPr>
+          <w:color w:val="00B050"/>
+        </w:rPr>
+        <w:t>energiebericht</w:t>
+      </w:r>
+      <w:proofErr w:type="spellEnd"/>
+      <w:r>
+        <w:rPr>
+          <w:color w:val="00B050"/>
+        </w:rPr>
+        <w:t xml:space="preserve"> ja </w:t>
+      </w:r>
+    </w:p>
+    <w:p>
+      <w:pPr>
+        <w:pStyle w:val="Listenabsatz"/>
+        <w:numPr>
+          <w:ilvl w:val="0"/>
+          <w:numId w:val="1"/>
+        </w:numPr>
+        <w:spacing w:after="0"/>
+      </w:pPr>
+      <w:r>
+        <w:t xml:space="preserve">Ein </w:t>
+      </w:r>
+      <w:proofErr w:type="spellStart"/>
+      <w:r>
+        <w:t>großteil</w:t>
+      </w:r>
+      <w:proofErr w:type="spellEnd"/>
+      <w:r>
+        <w:t xml:space="preserve"> der Gebäude oder alle Gebäude vom BLB</w:t>
+      </w:r>
+    </w:p>
+    <w:p>
+      <w:pPr>
+        <w:pStyle w:val="Listenabsatz"/>
+        <w:numPr>
+          <w:ilvl w:val="1"/>
+          <w:numId w:val="1"/>
+        </w:numPr>
+        <w:spacing w:after="0"/>
+      </w:pPr>
+      <w:r>
+        <w:t>was bedeutet keine gemeldete BLB bei Gebäuden?</w:t>
+      </w:r>
+    </w:p>
+    <w:p>
+      <w:pPr>
+        <w:pStyle w:val="Listenabsatz"/>
+        <w:numPr>
+          <w:ilvl w:val="0"/>
+          <w:numId w:val="1"/>
+        </w:numPr>
+        <w:spacing w:after="0"/>
+        <w:rPr>
+          <w:color w:val="00B050"/>
+        </w:rPr>
+      </w:pPr>
+    </w:p>
+    <w:p>
+      <w:pPr>
+        <w:pStyle w:val="Listenabsatz"/>
+        <w:numPr>
+          <w:ilvl w:val="0"/>
+          <w:numId w:val="1"/>
+        </w:numPr>
+        <w:spacing w:after="0"/>
+        <w:rPr>
+          <w:color w:val="00B050"/>
+        </w:rPr>
+      </w:pPr>
+      <w:r>
+        <w:t>Baualtersklassen im Text der BA ändern</w:t>
+      </w:r>
+    </w:p>
+    <w:p>
+      <w:pPr>
+        <w:pStyle w:val="Listenabsatz"/>
+        <w:numPr>
+          <w:ilvl w:val="0"/>
+          <w:numId w:val="1"/>
+        </w:numPr>
+        <w:spacing w:after="0"/>
+        <w:rPr>
+          <w:color w:val="00B050"/>
+        </w:rPr>
+      </w:pPr>
+      <w:r>
+        <w:rPr>
+          <w:color w:val="00B050"/>
+        </w:rPr>
+        <w:t xml:space="preserve">Bibliothek mit Entfeuchtung und </w:t>
+      </w:r>
+      <w:proofErr w:type="spellStart"/>
+      <w:r>
+        <w:rPr>
+          <w:color w:val="00B050"/>
+        </w:rPr>
+        <w:t>Külung</w:t>
+      </w:r>
+      <w:proofErr w:type="spellEnd"/>
       <w:r>
         <w:rPr>
           <w:color w:val="00B050"/>
@@ -684,7 +882,7 @@
         <w:rPr>
           <w:color w:val="00B050"/>
         </w:rPr>
-        <w:t xml:space="preserve"> Ausrichtung </w:t>
+        <w:t xml:space="preserve"> aber superklein deswegen laut DIN raus</w:t>
       </w:r>
     </w:p>
     <w:p>
@@ -694,27 +892,35 @@
           <w:ilvl w:val="0"/>
           <w:numId w:val="1"/>
         </w:numPr>
-        <w:rPr>
-          <w:color w:val="00B050"/>
-        </w:rPr>
-      </w:pPr>
-      <w:r>
-        <w:rPr>
-          <w:color w:val="00B050"/>
-        </w:rPr>
-        <w:t xml:space="preserve">Warum in 2014 viel weniger als in 2013 </w:t>
-      </w:r>
-      <w:r>
-        <w:rPr>
-          <w:color w:val="00B050"/>
-        </w:rPr>
+        <w:spacing w:after="0"/>
+        <w:rPr>
+          <w:color w:val="00B050"/>
+        </w:rPr>
+      </w:pPr>
+      <w:r>
+        <w:t xml:space="preserve">Warmwasseraufbereitung im Keller, keine Angaben </w:t>
+      </w:r>
+      <w:r>
         <w:sym w:font="Wingdings" w:char="F0E0"/>
       </w:r>
       <w:r>
-        <w:rPr>
-          <w:color w:val="00B050"/>
-        </w:rPr>
-        <w:t xml:space="preserve"> Witterungsbedingt siehe Energiebericht 2014</w:t>
+        <w:t xml:space="preserve"> auch über Fernwärme </w:t>
+      </w:r>
+    </w:p>
+    <w:p>
+      <w:pPr>
+        <w:pStyle w:val="Listenabsatz"/>
+        <w:numPr>
+          <w:ilvl w:val="1"/>
+          <w:numId w:val="1"/>
+        </w:numPr>
+        <w:spacing w:after="0"/>
+        <w:rPr>
+          <w:color w:val="00B050"/>
+        </w:rPr>
+      </w:pPr>
+      <w:r>
+        <w:t xml:space="preserve">Irgendwie einbinden? </w:t>
       </w:r>
     </w:p>
     <w:p>
@@ -730,22 +936,377 @@
         </w:rPr>
       </w:pPr>
       <w:r>
-        <w:rPr>
-          <w:color w:val="00B050"/>
-        </w:rPr>
-        <w:t xml:space="preserve">Unterschied zwischen Heizenergieverbrauchskennwerten </w:t>
-      </w:r>
-      <w:r>
-        <w:rPr>
-          <w:color w:val="00B050"/>
-        </w:rPr>
-        <w:t xml:space="preserve">und MWh/a </w:t>
-      </w:r>
-      <w:r>
-        <w:rPr>
-          <w:color w:val="00B050"/>
-        </w:rPr>
-        <w:t>witterungsbedingt?</w:t>
+        <w:t xml:space="preserve">Nachfragen am Institut wie die Lüftung läuft </w:t>
+      </w:r>
+    </w:p>
+    <w:p>
+      <w:pPr>
+        <w:pStyle w:val="Listenabsatz"/>
+        <w:numPr>
+          <w:ilvl w:val="1"/>
+          <w:numId w:val="1"/>
+        </w:numPr>
+        <w:spacing w:after="0"/>
+        <w:rPr>
+          <w:color w:val="00B050"/>
+        </w:rPr>
+      </w:pPr>
+      <w:r>
+        <w:rPr>
+          <w:color w:val="00B050"/>
+        </w:rPr>
+        <w:t>Durchgehend?</w:t>
+      </w:r>
+    </w:p>
+    <w:p>
+      <w:pPr>
+        <w:pStyle w:val="Listenabsatz"/>
+        <w:numPr>
+          <w:ilvl w:val="1"/>
+          <w:numId w:val="1"/>
+        </w:numPr>
+        <w:spacing w:after="0"/>
+        <w:rPr>
+          <w:color w:val="00B050"/>
+        </w:rPr>
+      </w:pPr>
+      <w:r>
+        <w:t>Zähler in der Lüftungszentrale vorhanden für Wärmeablesen</w:t>
+      </w:r>
+    </w:p>
+    <w:p>
+      <w:pPr>
+        <w:pStyle w:val="Listenabsatz"/>
+        <w:numPr>
+          <w:ilvl w:val="1"/>
+          <w:numId w:val="1"/>
+        </w:numPr>
+        <w:spacing w:after="0"/>
+        <w:rPr>
+          <w:color w:val="00B050"/>
+        </w:rPr>
+      </w:pPr>
+      <w:r>
+        <w:rPr>
+          <w:color w:val="00B050"/>
+        </w:rPr>
+        <w:t xml:space="preserve">Din </w:t>
+      </w:r>
+      <w:proofErr w:type="spellStart"/>
+      <w:r>
+        <w:rPr>
+          <w:color w:val="00B050"/>
+        </w:rPr>
+        <w:t>etc</w:t>
+      </w:r>
+      <w:proofErr w:type="spellEnd"/>
+      <w:r>
+        <w:rPr>
+          <w:color w:val="00B050"/>
+        </w:rPr>
+        <w:t xml:space="preserve"> checken ob sowas eventuell vorgesehen</w:t>
+      </w:r>
+    </w:p>
+    <w:p>
+      <w:pPr>
+        <w:pStyle w:val="Listenabsatz"/>
+        <w:numPr>
+          <w:ilvl w:val="2"/>
+          <w:numId w:val="1"/>
+        </w:numPr>
+        <w:spacing w:after="0"/>
+        <w:rPr>
+          <w:color w:val="00B050"/>
+        </w:rPr>
+      </w:pPr>
+      <w:r>
+        <w:rPr>
+          <w:color w:val="00B050"/>
+        </w:rPr>
+        <w:t>DIN 18599</w:t>
+      </w:r>
+      <w:r>
+        <w:rPr>
+          <w:color w:val="00B050"/>
+        </w:rPr>
+        <w:t xml:space="preserve"> V 10 </w:t>
+      </w:r>
+      <w:r>
+        <w:rPr>
+          <w:color w:val="00B050"/>
+        </w:rPr>
+        <w:t xml:space="preserve"> Labor Lüftung und RLT von 0 – 24:00</w:t>
+      </w:r>
+    </w:p>
+    <w:p>
+      <w:pPr>
+        <w:pStyle w:val="Listenabsatz"/>
+        <w:numPr>
+          <w:ilvl w:val="0"/>
+          <w:numId w:val="1"/>
+        </w:numPr>
+        <w:spacing w:after="0"/>
+        <w:rPr>
+          <w:color w:val="00B050"/>
+        </w:rPr>
+      </w:pPr>
+      <w:r>
+        <w:t>Untere Etage ohne Heizung ?</w:t>
+      </w:r>
+    </w:p>
+    <w:p>
+      <w:pPr>
+        <w:pStyle w:val="Listenabsatz"/>
+        <w:numPr>
+          <w:ilvl w:val="0"/>
+          <w:numId w:val="1"/>
+        </w:numPr>
+        <w:spacing w:after="0"/>
+        <w:rPr>
+          <w:color w:val="00B050"/>
+        </w:rPr>
+      </w:pPr>
+      <w:proofErr w:type="spellStart"/>
+      <w:r>
+        <w:rPr>
+          <w:color w:val="00B050"/>
+        </w:rPr>
+        <w:t>Nutzungprofile</w:t>
+      </w:r>
+      <w:proofErr w:type="spellEnd"/>
+      <w:r>
+        <w:rPr>
+          <w:color w:val="00B050"/>
+        </w:rPr>
+        <w:t xml:space="preserve"> in DIN 18599 </w:t>
+      </w:r>
+      <w:r>
+        <w:rPr>
+          <w:color w:val="00B050"/>
+        </w:rPr>
+        <w:sym w:font="Wingdings" w:char="F0E0"/>
+      </w:r>
+      <w:r>
+        <w:rPr>
+          <w:color w:val="00B050"/>
+        </w:rPr>
+        <w:t xml:space="preserve"> statisch</w:t>
+      </w:r>
+      <w:r>
+        <w:rPr>
+          <w:color w:val="00B050"/>
+        </w:rPr>
+        <w:t xml:space="preserve"> &amp; nur Richtwerte</w:t>
+      </w:r>
+    </w:p>
+    <w:p>
+      <w:pPr>
+        <w:pStyle w:val="Listenabsatz"/>
+        <w:numPr>
+          <w:ilvl w:val="1"/>
+          <w:numId w:val="1"/>
+        </w:numPr>
+        <w:spacing w:after="0"/>
+        <w:rPr>
+          <w:color w:val="00B050"/>
+        </w:rPr>
+      </w:pPr>
+      <w:r>
+        <w:rPr>
+          <w:color w:val="00B050"/>
+        </w:rPr>
+        <w:t xml:space="preserve">Anlehnung an </w:t>
+      </w:r>
+      <w:r>
+        <w:rPr>
+          <w:color w:val="00B050"/>
+        </w:rPr>
+        <w:t xml:space="preserve">SIA </w:t>
+      </w:r>
+      <w:r>
+        <w:rPr>
+          <w:color w:val="00B050"/>
+        </w:rPr>
+        <w:t>Merkblatt aus Schweiz?</w:t>
+      </w:r>
+    </w:p>
+    <w:p>
+      <w:pPr>
+        <w:pStyle w:val="Listenabsatz"/>
+        <w:numPr>
+          <w:ilvl w:val="1"/>
+          <w:numId w:val="1"/>
+        </w:numPr>
+        <w:spacing w:after="0"/>
+        <w:rPr>
+          <w:color w:val="00B050"/>
+        </w:rPr>
+      </w:pPr>
+      <w:r>
+        <w:rPr>
+          <w:color w:val="00B050"/>
+        </w:rPr>
+        <w:t>Nutzungsprofile im Institut erstellt</w:t>
+      </w:r>
+    </w:p>
+    <w:p>
+      <w:pPr>
+        <w:pStyle w:val="Listenabsatz"/>
+        <w:numPr>
+          <w:ilvl w:val="0"/>
+          <w:numId w:val="1"/>
+        </w:numPr>
+        <w:rPr>
+          <w:color w:val="00B050"/>
+        </w:rPr>
+      </w:pPr>
+      <w:r>
+        <w:rPr>
+          <w:color w:val="00B050"/>
+        </w:rPr>
+        <w:t xml:space="preserve">neue Einstellung bei </w:t>
+      </w:r>
+      <w:proofErr w:type="spellStart"/>
+      <w:r>
+        <w:rPr>
+          <w:color w:val="00B050"/>
+        </w:rPr>
+        <w:t>l_cooler</w:t>
+      </w:r>
+      <w:proofErr w:type="spellEnd"/>
+      <w:r>
+        <w:rPr>
+          <w:color w:val="00B050"/>
+        </w:rPr>
+        <w:t xml:space="preserve"> bzw. </w:t>
+      </w:r>
+      <w:proofErr w:type="spellStart"/>
+      <w:r>
+        <w:rPr>
+          <w:color w:val="00B050"/>
+        </w:rPr>
+        <w:t>AHUmin</w:t>
+      </w:r>
+      <w:proofErr w:type="spellEnd"/>
+      <w:r>
+        <w:rPr>
+          <w:color w:val="00B050"/>
+        </w:rPr>
+        <w:t xml:space="preserve"> , wenn ich Cooler bzw. AHU aktiviere</w:t>
+      </w:r>
+    </w:p>
+    <w:p>
+      <w:pPr>
+        <w:pStyle w:val="Listenabsatz"/>
+        <w:numPr>
+          <w:ilvl w:val="1"/>
+          <w:numId w:val="1"/>
+        </w:numPr>
+        <w:rPr>
+          <w:color w:val="00B050"/>
+        </w:rPr>
+      </w:pPr>
+      <w:proofErr w:type="spellStart"/>
+      <w:r>
+        <w:rPr>
+          <w:color w:val="00B050"/>
+        </w:rPr>
+        <w:t>l_cooler</w:t>
+      </w:r>
+      <w:proofErr w:type="spellEnd"/>
+    </w:p>
+    <w:p>
+      <w:pPr>
+        <w:pStyle w:val="Listenabsatz"/>
+        <w:numPr>
+          <w:ilvl w:val="2"/>
+          <w:numId w:val="1"/>
+        </w:numPr>
+        <w:rPr>
+          <w:color w:val="00B050"/>
+        </w:rPr>
+      </w:pPr>
+      <w:r>
+        <w:rPr>
+          <w:color w:val="00B050"/>
+        </w:rPr>
+        <w:t xml:space="preserve"> mithilfe</w:t>
+      </w:r>
+      <w:r>
+        <w:rPr>
+          <w:color w:val="00B050"/>
+        </w:rPr>
+        <w:t xml:space="preserve"> von Leistung der Kältemaschine</w:t>
+      </w:r>
+    </w:p>
+    <w:p>
+      <w:pPr>
+        <w:pStyle w:val="Listenabsatz"/>
+        <w:numPr>
+          <w:ilvl w:val="2"/>
+          <w:numId w:val="1"/>
+        </w:numPr>
+        <w:rPr>
+          <w:color w:val="00B050"/>
+        </w:rPr>
+      </w:pPr>
+      <w:r>
+        <w:rPr>
+          <w:color w:val="00B050"/>
+        </w:rPr>
+        <w:t xml:space="preserve">Oder über Kühlung durch AHU, aber da keine eigene </w:t>
+      </w:r>
+      <w:proofErr w:type="spellStart"/>
+      <w:r>
+        <w:rPr>
+          <w:color w:val="00B050"/>
+        </w:rPr>
+        <w:t>Lüftungsanalge</w:t>
+      </w:r>
+      <w:proofErr w:type="spellEnd"/>
+      <w:r>
+        <w:rPr>
+          <w:color w:val="00B050"/>
+        </w:rPr>
+        <w:t xml:space="preserve"> </w:t>
+      </w:r>
+    </w:p>
+    <w:p>
+      <w:pPr>
+        <w:pStyle w:val="Listenabsatz"/>
+        <w:numPr>
+          <w:ilvl w:val="3"/>
+          <w:numId w:val="1"/>
+        </w:numPr>
+        <w:rPr>
+          <w:color w:val="00B050"/>
+        </w:rPr>
+      </w:pPr>
+      <w:r>
+        <w:rPr>
+          <w:color w:val="00B050"/>
+        </w:rPr>
+        <w:sym w:font="Wingdings" w:char="F0E0"/>
+      </w:r>
+      <w:r>
+        <w:rPr>
+          <w:color w:val="00B050"/>
+        </w:rPr>
+        <w:t xml:space="preserve"> alle </w:t>
+      </w:r>
+      <w:proofErr w:type="spellStart"/>
+      <w:r>
+        <w:rPr>
+          <w:color w:val="00B050"/>
+        </w:rPr>
+        <w:t>bereiche</w:t>
+      </w:r>
+      <w:proofErr w:type="spellEnd"/>
+      <w:r>
+        <w:rPr>
+          <w:color w:val="00B050"/>
+        </w:rPr>
+        <w:t xml:space="preserve"> werden mitgekühlt</w:t>
       </w:r>
     </w:p>
     <w:p>
@@ -755,501 +1316,80 @@
           <w:ilvl w:val="8"/>
           <w:numId w:val="1"/>
         </w:numPr>
-        <w:spacing w:after="0"/>
-        <w:rPr>
-          <w:color w:val="00B050"/>
-        </w:rPr>
-      </w:pPr>
-      <w:r>
-        <w:rPr>
-          <w:color w:val="00B050"/>
-        </w:rPr>
-        <w:t xml:space="preserve">Laut </w:t>
-      </w:r>
-      <w:proofErr w:type="spellStart"/>
-      <w:r>
-        <w:rPr>
-          <w:color w:val="00B050"/>
-        </w:rPr>
-        <w:t>energiebericht</w:t>
-      </w:r>
-      <w:proofErr w:type="spellEnd"/>
-      <w:r>
-        <w:rPr>
-          <w:color w:val="00B050"/>
-        </w:rPr>
-        <w:t xml:space="preserve"> ja </w:t>
-      </w:r>
-    </w:p>
-    <w:p>
-      <w:pPr>
-        <w:pStyle w:val="Listenabsatz"/>
-        <w:numPr>
-          <w:ilvl w:val="0"/>
-          <w:numId w:val="1"/>
-        </w:numPr>
-        <w:spacing w:after="0"/>
-        <w:rPr>
-          <w:color w:val="00B050"/>
-        </w:rPr>
-      </w:pPr>
-    </w:p>
-    <w:p>
-      <w:pPr>
-        <w:pStyle w:val="Listenabsatz"/>
-        <w:numPr>
-          <w:ilvl w:val="0"/>
-          <w:numId w:val="1"/>
-        </w:numPr>
-        <w:spacing w:after="0"/>
-        <w:rPr>
-          <w:color w:val="00B050"/>
-        </w:rPr>
-      </w:pPr>
-      <w:r>
-        <w:t>Baualtersklassen im Text der BA ändern</w:t>
-      </w:r>
-    </w:p>
-    <w:p>
-      <w:pPr>
-        <w:pStyle w:val="Listenabsatz"/>
-        <w:numPr>
-          <w:ilvl w:val="0"/>
-          <w:numId w:val="1"/>
-        </w:numPr>
-        <w:spacing w:after="0"/>
-        <w:rPr>
-          <w:color w:val="00B050"/>
-        </w:rPr>
-      </w:pPr>
-      <w:r>
-        <w:rPr>
-          <w:color w:val="00B050"/>
-        </w:rPr>
-        <w:t xml:space="preserve">Bibliothek mit Entfeuchtung und </w:t>
-      </w:r>
-      <w:proofErr w:type="spellStart"/>
-      <w:r>
-        <w:rPr>
-          <w:color w:val="00B050"/>
-        </w:rPr>
-        <w:t>Külung</w:t>
-      </w:r>
-      <w:proofErr w:type="spellEnd"/>
-      <w:r>
-        <w:rPr>
-          <w:color w:val="00B050"/>
-        </w:rPr>
+        <w:ind w:left="1985" w:firstLine="0"/>
+        <w:rPr>
+          <w:color w:val="00B050"/>
+        </w:rPr>
+      </w:pPr>
+      <w:proofErr w:type="spellStart"/>
+      <w:r>
+        <w:rPr>
+          <w:color w:val="00B050"/>
+        </w:rPr>
+        <w:t>L_cooler</w:t>
+      </w:r>
+      <w:proofErr w:type="spellEnd"/>
+      <w:r>
+        <w:rPr>
+          <w:color w:val="00B050"/>
+        </w:rPr>
+        <w:t xml:space="preserve"> einstellen über Kältemaschine mit negativer Wärme </w:t>
+      </w:r>
+    </w:p>
+    <w:p>
+      <w:pPr>
+        <w:pStyle w:val="Listenabsatz"/>
+        <w:numPr>
+          <w:ilvl w:val="8"/>
+          <w:numId w:val="1"/>
+        </w:numPr>
+        <w:ind w:left="1985" w:firstLine="0"/>
+      </w:pPr>
+      <w:r>
+        <w:t>Annahme einer konvektiven Kühlung</w:t>
+      </w:r>
+    </w:p>
+    <w:p>
+      <w:pPr>
+        <w:pStyle w:val="Listenabsatz"/>
+        <w:numPr>
+          <w:ilvl w:val="8"/>
+          <w:numId w:val="1"/>
+        </w:numPr>
+        <w:ind w:left="1985" w:firstLine="0"/>
+      </w:pPr>
+      <w:r>
+        <w:lastRenderedPageBreak/>
+        <w:t>Check en wie groß die Leistung von der Kältemaschine ist,</w:t>
+      </w:r>
+    </w:p>
+    <w:p>
+      <w:pPr>
+        <w:pStyle w:val="Listenabsatz"/>
+        <w:numPr>
+          <w:ilvl w:val="1"/>
+          <w:numId w:val="1"/>
+        </w:numPr>
+      </w:pPr>
+      <w:proofErr w:type="spellStart"/>
+      <w:r>
+        <w:t>MinAHU</w:t>
+      </w:r>
+      <w:proofErr w:type="spellEnd"/>
+      <w:r>
         <w:t xml:space="preserve"> </w:t>
       </w:r>
       <w:r>
-        <w:rPr>
-          <w:color w:val="00B050"/>
-        </w:rPr>
         <w:sym w:font="Wingdings" w:char="F0E0"/>
       </w:r>
       <w:r>
-        <w:rPr>
-          <w:color w:val="00B050"/>
-        </w:rPr>
-        <w:t xml:space="preserve"> aber superklein deswegen laut DIN raus</w:t>
-      </w:r>
-    </w:p>
-    <w:p>
-      <w:pPr>
-        <w:pStyle w:val="Listenabsatz"/>
-        <w:numPr>
-          <w:ilvl w:val="0"/>
-          <w:numId w:val="1"/>
-        </w:numPr>
-        <w:spacing w:after="0"/>
-        <w:rPr>
-          <w:color w:val="00B050"/>
-        </w:rPr>
-      </w:pPr>
-      <w:r>
-        <w:t xml:space="preserve">Warmwasseraufbereitung im Keller, keine Angaben </w:t>
+        <w:t xml:space="preserve"> nur personenbezogener Wert für Hörsaal </w:t>
       </w:r>
       <w:r>
         <w:sym w:font="Wingdings" w:char="F0E0"/>
       </w:r>
       <w:r>
-        <w:t xml:space="preserve"> auch über Fernwärme </w:t>
-      </w:r>
-    </w:p>
-    <w:p>
-      <w:pPr>
-        <w:pStyle w:val="Listenabsatz"/>
-        <w:numPr>
-          <w:ilvl w:val="1"/>
-          <w:numId w:val="1"/>
-        </w:numPr>
-        <w:spacing w:after="0"/>
-        <w:rPr>
-          <w:color w:val="00B050"/>
-        </w:rPr>
-      </w:pPr>
-      <w:r>
-        <w:t xml:space="preserve">Irgendwie einbinden? </w:t>
-      </w:r>
-    </w:p>
-    <w:p>
-      <w:pPr>
-        <w:pStyle w:val="Listenabsatz"/>
-        <w:numPr>
-          <w:ilvl w:val="0"/>
-          <w:numId w:val="1"/>
-        </w:numPr>
-        <w:spacing w:after="0"/>
-        <w:rPr>
-          <w:color w:val="00B050"/>
-        </w:rPr>
-      </w:pPr>
-      <w:r>
-        <w:t xml:space="preserve">Nachfragen am Institut wie die Lüftung läuft </w:t>
-      </w:r>
-    </w:p>
-    <w:p>
-      <w:pPr>
-        <w:pStyle w:val="Listenabsatz"/>
-        <w:numPr>
-          <w:ilvl w:val="1"/>
-          <w:numId w:val="1"/>
-        </w:numPr>
-        <w:spacing w:after="0"/>
-        <w:rPr>
-          <w:color w:val="00B050"/>
-        </w:rPr>
-      </w:pPr>
-      <w:r>
-        <w:rPr>
-          <w:color w:val="00B050"/>
-        </w:rPr>
-        <w:t>Durchgehend?</w:t>
-      </w:r>
-    </w:p>
-    <w:p>
-      <w:pPr>
-        <w:pStyle w:val="Listenabsatz"/>
-        <w:numPr>
-          <w:ilvl w:val="1"/>
-          <w:numId w:val="1"/>
-        </w:numPr>
-        <w:spacing w:after="0"/>
-        <w:rPr>
-          <w:color w:val="00B050"/>
-        </w:rPr>
-      </w:pPr>
-      <w:r>
-        <w:t>Zähler in der Lüftungszentrale vorhanden für Wärmeablesen</w:t>
-      </w:r>
-    </w:p>
-    <w:p>
-      <w:pPr>
-        <w:pStyle w:val="Listenabsatz"/>
-        <w:numPr>
-          <w:ilvl w:val="1"/>
-          <w:numId w:val="1"/>
-        </w:numPr>
-        <w:spacing w:after="0"/>
-        <w:rPr>
-          <w:color w:val="00B050"/>
-        </w:rPr>
-      </w:pPr>
-      <w:r>
-        <w:rPr>
-          <w:color w:val="00B050"/>
-        </w:rPr>
-        <w:t xml:space="preserve">Din </w:t>
-      </w:r>
-      <w:proofErr w:type="spellStart"/>
-      <w:r>
-        <w:rPr>
-          <w:color w:val="00B050"/>
-        </w:rPr>
-        <w:t>etc</w:t>
-      </w:r>
-      <w:proofErr w:type="spellEnd"/>
-      <w:r>
-        <w:rPr>
-          <w:color w:val="00B050"/>
-        </w:rPr>
-        <w:t xml:space="preserve"> checken ob sowas eventuell vorgesehen</w:t>
-      </w:r>
-    </w:p>
-    <w:p>
-      <w:pPr>
-        <w:pStyle w:val="Listenabsatz"/>
-        <w:numPr>
-          <w:ilvl w:val="2"/>
-          <w:numId w:val="1"/>
-        </w:numPr>
-        <w:spacing w:after="0"/>
-        <w:rPr>
-          <w:color w:val="00B050"/>
-        </w:rPr>
-      </w:pPr>
-      <w:r>
-        <w:rPr>
-          <w:color w:val="00B050"/>
-        </w:rPr>
-        <w:t>DIN 18599</w:t>
-      </w:r>
-      <w:r>
-        <w:rPr>
-          <w:color w:val="00B050"/>
-        </w:rPr>
-        <w:t xml:space="preserve"> V 10 </w:t>
-      </w:r>
-      <w:r>
-        <w:rPr>
-          <w:color w:val="00B050"/>
-        </w:rPr>
-        <w:t xml:space="preserve"> Labor Lüftung und RLT von 0 – 24:00</w:t>
-      </w:r>
-    </w:p>
-    <w:p>
-      <w:pPr>
-        <w:pStyle w:val="Listenabsatz"/>
-        <w:numPr>
-          <w:ilvl w:val="0"/>
-          <w:numId w:val="1"/>
-        </w:numPr>
-        <w:spacing w:after="0"/>
-        <w:rPr>
-          <w:color w:val="00B050"/>
-        </w:rPr>
-      </w:pPr>
-      <w:r>
-        <w:t>Untere Etage ohne Heizung ?</w:t>
-      </w:r>
-    </w:p>
-    <w:p>
-      <w:pPr>
-        <w:pStyle w:val="Listenabsatz"/>
-        <w:numPr>
-          <w:ilvl w:val="0"/>
-          <w:numId w:val="1"/>
-        </w:numPr>
-        <w:spacing w:after="0"/>
-        <w:rPr>
-          <w:color w:val="00B050"/>
-        </w:rPr>
-      </w:pPr>
-      <w:proofErr w:type="spellStart"/>
-      <w:r>
-        <w:t>Nutzungprofile</w:t>
-      </w:r>
-      <w:proofErr w:type="spellEnd"/>
-      <w:r>
-        <w:t xml:space="preserve"> in DIN 18599 </w:t>
-      </w:r>
-      <w:r>
-        <w:sym w:font="Wingdings" w:char="F0E0"/>
-      </w:r>
-      <w:r>
-        <w:t xml:space="preserve"> statisch</w:t>
-      </w:r>
-      <w:r>
-        <w:t xml:space="preserve"> &amp; nur Richtwerte</w:t>
-      </w:r>
-    </w:p>
-    <w:p>
-      <w:pPr>
-        <w:pStyle w:val="Listenabsatz"/>
-        <w:numPr>
-          <w:ilvl w:val="1"/>
-          <w:numId w:val="1"/>
-        </w:numPr>
-        <w:spacing w:after="0"/>
-        <w:rPr>
-          <w:color w:val="00B050"/>
-        </w:rPr>
-      </w:pPr>
-      <w:r>
-        <w:t xml:space="preserve">Anlehnung an </w:t>
-      </w:r>
-      <w:r>
-        <w:t xml:space="preserve">SIA </w:t>
-      </w:r>
-      <w:r>
-        <w:t>Merkblatt aus Schweiz?</w:t>
-      </w:r>
-    </w:p>
-    <w:p>
-      <w:pPr>
-        <w:pStyle w:val="Listenabsatz"/>
-        <w:numPr>
-          <w:ilvl w:val="1"/>
-          <w:numId w:val="1"/>
-        </w:numPr>
-        <w:spacing w:after="0"/>
-        <w:rPr>
-          <w:color w:val="00B050"/>
-        </w:rPr>
-      </w:pPr>
-      <w:r>
-        <w:t>Nutzungsprofile im Institut erstellt</w:t>
-      </w:r>
-    </w:p>
-    <w:p>
-      <w:pPr>
-        <w:pStyle w:val="Listenabsatz"/>
-        <w:numPr>
-          <w:ilvl w:val="0"/>
-          <w:numId w:val="1"/>
-        </w:numPr>
-        <w:rPr>
-          <w:color w:val="00B050"/>
-        </w:rPr>
-      </w:pPr>
-      <w:r>
-        <w:rPr>
-          <w:color w:val="00B050"/>
-        </w:rPr>
-        <w:t xml:space="preserve">neue Einstellung bei </w:t>
-      </w:r>
-      <w:proofErr w:type="spellStart"/>
-      <w:r>
-        <w:rPr>
-          <w:color w:val="00B050"/>
-        </w:rPr>
-        <w:t>l_cooler</w:t>
-      </w:r>
-      <w:proofErr w:type="spellEnd"/>
-      <w:r>
-        <w:rPr>
-          <w:color w:val="00B050"/>
-        </w:rPr>
-        <w:t xml:space="preserve"> bzw. </w:t>
-      </w:r>
-      <w:proofErr w:type="spellStart"/>
-      <w:r>
-        <w:rPr>
-          <w:color w:val="00B050"/>
-        </w:rPr>
-        <w:t>AHUmin</w:t>
-      </w:r>
-      <w:proofErr w:type="spellEnd"/>
-      <w:r>
-        <w:rPr>
-          <w:color w:val="00B050"/>
-        </w:rPr>
-        <w:t xml:space="preserve"> , wenn ich Cooler bzw. AHU aktiviere</w:t>
-      </w:r>
-    </w:p>
-    <w:p>
-      <w:pPr>
-        <w:pStyle w:val="Listenabsatz"/>
-        <w:numPr>
-          <w:ilvl w:val="1"/>
-          <w:numId w:val="1"/>
-        </w:numPr>
-        <w:rPr>
-          <w:color w:val="00B050"/>
-        </w:rPr>
-      </w:pPr>
-      <w:proofErr w:type="spellStart"/>
-      <w:r>
-        <w:rPr>
-          <w:color w:val="00B050"/>
-        </w:rPr>
-        <w:t>l_cooler</w:t>
-      </w:r>
-      <w:proofErr w:type="spellEnd"/>
-    </w:p>
-    <w:p>
-      <w:pPr>
-        <w:pStyle w:val="Listenabsatz"/>
-        <w:numPr>
-          <w:ilvl w:val="2"/>
-          <w:numId w:val="1"/>
-        </w:numPr>
-        <w:rPr>
-          <w:color w:val="00B050"/>
-        </w:rPr>
-      </w:pPr>
-      <w:r>
-        <w:rPr>
-          <w:color w:val="00B050"/>
-        </w:rPr>
-        <w:t xml:space="preserve"> mithilfe</w:t>
-      </w:r>
-      <w:r>
-        <w:rPr>
-          <w:color w:val="00B050"/>
-        </w:rPr>
-        <w:t xml:space="preserve"> von Leistung der Kältemaschine</w:t>
-      </w:r>
-    </w:p>
-    <w:p>
-      <w:pPr>
-        <w:pStyle w:val="Listenabsatz"/>
-        <w:numPr>
-          <w:ilvl w:val="2"/>
-          <w:numId w:val="1"/>
-        </w:numPr>
-        <w:rPr>
-          <w:color w:val="00B050"/>
-        </w:rPr>
-      </w:pPr>
-      <w:r>
-        <w:rPr>
-          <w:color w:val="00B050"/>
-        </w:rPr>
-        <w:t xml:space="preserve">Oder über Kühlung durch AHU, aber da keine eigene </w:t>
-      </w:r>
-      <w:proofErr w:type="spellStart"/>
-      <w:r>
-        <w:rPr>
-          <w:color w:val="00B050"/>
-        </w:rPr>
-        <w:t>Lüftungsanalge</w:t>
-      </w:r>
-      <w:proofErr w:type="spellEnd"/>
-      <w:r>
-        <w:rPr>
-          <w:color w:val="00B050"/>
-        </w:rPr>
-        <w:t xml:space="preserve"> </w:t>
-      </w:r>
-    </w:p>
-    <w:p>
-      <w:pPr>
-        <w:pStyle w:val="Listenabsatz"/>
-        <w:numPr>
-          <w:ilvl w:val="3"/>
-          <w:numId w:val="1"/>
-        </w:numPr>
-        <w:rPr>
-          <w:color w:val="00B050"/>
-        </w:rPr>
-      </w:pPr>
-      <w:r>
-        <w:rPr>
-          <w:color w:val="00B050"/>
-        </w:rPr>
-        <w:sym w:font="Wingdings" w:char="F0E0"/>
-      </w:r>
-      <w:r>
-        <w:rPr>
-          <w:color w:val="00B050"/>
-        </w:rPr>
-        <w:t xml:space="preserve"> alle </w:t>
-      </w:r>
-      <w:proofErr w:type="spellStart"/>
-      <w:r>
-        <w:rPr>
-          <w:color w:val="00B050"/>
-        </w:rPr>
-        <w:t>bereiche</w:t>
-      </w:r>
-      <w:proofErr w:type="spellEnd"/>
-      <w:r>
-        <w:rPr>
-          <w:color w:val="00B050"/>
-        </w:rPr>
-        <w:t xml:space="preserve"> werden mitgekühlt</w:t>
+        <w:t xml:space="preserve"> 108 Sitzplätze </w:t>
       </w:r>
     </w:p>
     <w:p>
@@ -1259,92 +1399,9 @@
           <w:ilvl w:val="8"/>
           <w:numId w:val="1"/>
         </w:numPr>
-        <w:ind w:left="1985" w:firstLine="0"/>
-        <w:rPr>
-          <w:color w:val="00B050"/>
-        </w:rPr>
-      </w:pPr>
-      <w:proofErr w:type="spellStart"/>
-      <w:r>
-        <w:rPr>
-          <w:color w:val="00B050"/>
-        </w:rPr>
-        <w:t>L_cooler</w:t>
-      </w:r>
-      <w:proofErr w:type="spellEnd"/>
-      <w:r>
-        <w:rPr>
-          <w:color w:val="00B050"/>
-        </w:rPr>
-        <w:t xml:space="preserve"> einstellen über Kältemaschine mit negativer Wärme </w:t>
-      </w:r>
-    </w:p>
-    <w:p>
-      <w:pPr>
-        <w:pStyle w:val="Listenabsatz"/>
-        <w:numPr>
-          <w:ilvl w:val="8"/>
-          <w:numId w:val="1"/>
-        </w:numPr>
-        <w:ind w:left="1985" w:firstLine="0"/>
-      </w:pPr>
-      <w:r>
-        <w:t>Annahme einer konvektiven Kühlung</w:t>
-      </w:r>
-    </w:p>
-    <w:p>
-      <w:pPr>
-        <w:pStyle w:val="Listenabsatz"/>
-        <w:numPr>
-          <w:ilvl w:val="8"/>
-          <w:numId w:val="1"/>
-        </w:numPr>
-        <w:ind w:left="1985" w:firstLine="0"/>
-      </w:pPr>
-      <w:r>
-        <w:t>Check en wie groß die Leistung von der Kältemaschine ist,</w:t>
-      </w:r>
-    </w:p>
-    <w:p>
-      <w:pPr>
-        <w:pStyle w:val="Listenabsatz"/>
-        <w:numPr>
-          <w:ilvl w:val="1"/>
-          <w:numId w:val="1"/>
-        </w:numPr>
-      </w:pPr>
-      <w:proofErr w:type="spellStart"/>
-      <w:r>
-        <w:t>MinAHU</w:t>
-      </w:r>
-      <w:proofErr w:type="spellEnd"/>
-      <w:r>
-        <w:t xml:space="preserve"> </w:t>
-      </w:r>
-      <w:r>
-        <w:sym w:font="Wingdings" w:char="F0E0"/>
-      </w:r>
-      <w:r>
-        <w:t xml:space="preserve"> nur personenbezogener Wert für Hörsaal </w:t>
-      </w:r>
-      <w:r>
-        <w:sym w:font="Wingdings" w:char="F0E0"/>
-      </w:r>
-      <w:r>
-        <w:t xml:space="preserve"> 108 Sitzplätze </w:t>
-      </w:r>
-    </w:p>
-    <w:p>
-      <w:pPr>
-        <w:pStyle w:val="Listenabsatz"/>
-        <w:numPr>
-          <w:ilvl w:val="8"/>
-          <w:numId w:val="1"/>
-        </w:numPr>
         <w:ind w:left="2268" w:firstLine="0"/>
       </w:pPr>
       <w:r>
-        <w:lastRenderedPageBreak/>
         <w:t>Mithilfe von Personen?</w:t>
       </w:r>
       <w:r>
@@ -1365,7 +1422,7 @@
           <w:u w:val="none"/>
         </w:rPr>
       </w:pPr>
-      <w:hyperlink r:id="rId6" w:history="1">
+      <w:hyperlink r:id="rId5" w:history="1">
         <w:r>
           <w:rPr>
             <w:rStyle w:val="Hyperlink"/>
@@ -1531,7 +1588,13 @@
         <w:sym w:font="Wingdings" w:char="F0E0"/>
       </w:r>
       <w:r>
-        <w:t xml:space="preserve"> ABER großer Verbrauch durch viel Labor?</w:t>
+        <w:t xml:space="preserve"> ABER großer Verbrauch durch viel Labor</w:t>
+      </w:r>
+      <w:r>
+        <w:t xml:space="preserve"> und somit Lüftung</w:t>
+      </w:r>
+      <w:r>
+        <w:t>?</w:t>
       </w:r>
     </w:p>
     <w:p>
@@ -1556,20 +1619,38 @@
       </w:r>
       <w:proofErr w:type="spellEnd"/>
       <w:r>
-        <w:t xml:space="preserve"> anpassen bei gekühlter Laborzone </w:t>
-      </w:r>
-      <w:r>
+        <w:t xml:space="preserve"> anpassen bei gekühlter </w:t>
+      </w:r>
+      <w:r>
+        <w:rPr>
+          <w:color w:val="00B050"/>
+        </w:rPr>
+        <w:t xml:space="preserve">Laborzone </w:t>
+      </w:r>
+      <w:r>
+        <w:rPr>
+          <w:color w:val="00B050"/>
+        </w:rPr>
         <w:sym w:font="Wingdings" w:char="F0E0"/>
       </w:r>
       <w:r>
+        <w:rPr>
+          <w:color w:val="00B050"/>
+        </w:rPr>
         <w:t xml:space="preserve"> einfach im </w:t>
       </w:r>
       <w:proofErr w:type="spellStart"/>
       <w:r>
+        <w:rPr>
+          <w:color w:val="00B050"/>
+        </w:rPr>
         <w:t>Record</w:t>
       </w:r>
       <w:proofErr w:type="spellEnd"/>
       <w:r>
+        <w:rPr>
+          <w:color w:val="00B050"/>
+        </w:rPr>
         <w:t xml:space="preserve"> ändern?</w:t>
       </w:r>
     </w:p>
@@ -1730,7 +1811,7 @@
       <w:pPr>
         <w:pStyle w:val="Listenabsatz"/>
       </w:pPr>
-      <w:hyperlink r:id="rId7" w:history="1">
+      <w:hyperlink r:id="rId6" w:history="1">
         <w:r>
           <w:rPr>
             <w:rStyle w:val="Hyperlink"/>
@@ -1799,19 +1880,19 @@
           <w:szCs w:val="24"/>
           <w:lang w:eastAsia="de-DE"/>
         </w:rPr>
-        <w:t xml:space="preserve">“ ein Gebäude, das eine sehr hohe, </w:t>
-      </w:r>
-    </w:p>
-    <w:p>
-      <w:pPr>
-        <w:spacing w:after="0" w:line="240" w:lineRule="auto"/>
+        <w:t xml:space="preserve">“ ein Gebäude, das eine sehr hohe, nach Anhang I bestimmte Gesamtenergieeffizienz aufweist. Der fast bei </w:t>
+      </w:r>
+      <w:proofErr w:type="spellStart"/>
+      <w:r>
         <w:rPr>
           <w:rFonts w:ascii="Times New Roman" w:eastAsia="Times New Roman" w:hAnsi="Times New Roman" w:cs="Times New Roman"/>
           <w:sz w:val="24"/>
           <w:szCs w:val="24"/>
           <w:lang w:eastAsia="de-DE"/>
         </w:rPr>
-      </w:pPr>
+        <w:t>Null</w:t>
+      </w:r>
+      <w:proofErr w:type="spellEnd"/>
       <w:r>
         <w:rPr>
           <w:rFonts w:ascii="Times New Roman" w:eastAsia="Times New Roman" w:hAnsi="Times New Roman" w:cs="Times New Roman"/>
@@ -1819,7 +1900,7 @@
           <w:szCs w:val="24"/>
           <w:lang w:eastAsia="de-DE"/>
         </w:rPr>
-        <w:t xml:space="preserve">nach Anhang I bestimmte Gesamtenergieeffizienz aufweist. </w:t>
+        <w:t xml:space="preserve"> liegende oder sehr geringe Energiebedarf </w:t>
       </w:r>
     </w:p>
     <w:p>
@@ -1839,9 +1920,8 @@
           <w:szCs w:val="24"/>
           <w:lang w:eastAsia="de-DE"/>
         </w:rPr>
-        <w:t xml:space="preserve">Der fast bei </w:t>
-      </w:r>
-      <w:proofErr w:type="spellStart"/>
+        <w:t xml:space="preserve">sollte zu einem ganz wesentlichen Teil durch Energie aus erneuerbaren Quellen — </w:t>
+      </w:r>
       <w:r>
         <w:rPr>
           <w:rFonts w:ascii="Times New Roman" w:eastAsia="Times New Roman" w:hAnsi="Times New Roman" w:cs="Times New Roman"/>
@@ -1849,9 +1929,8 @@
           <w:szCs w:val="24"/>
           <w:lang w:eastAsia="de-DE"/>
         </w:rPr>
-        <w:t>Null</w:t>
-      </w:r>
-      <w:proofErr w:type="spellEnd"/>
+        <w:t>e</w:t>
+      </w:r>
       <w:r>
         <w:rPr>
           <w:rFonts w:ascii="Times New Roman" w:eastAsia="Times New Roman" w:hAnsi="Times New Roman" w:cs="Times New Roman"/>
@@ -1859,106 +1938,26 @@
           <w:szCs w:val="24"/>
           <w:lang w:eastAsia="de-DE"/>
         </w:rPr>
-        <w:t xml:space="preserve"> liegende oder sehr geringe Energiebedarf </w:t>
-      </w:r>
-    </w:p>
-    <w:p>
-      <w:pPr>
+        <w:t xml:space="preserve">inschließlich Energie aus erneuerbaren Quellen, die am Standort oder in der Nähe erzeugt </w:t>
+      </w:r>
+    </w:p>
+    <w:p>
+      <w:pPr>
+        <w:tabs>
+          <w:tab w:val="left" w:pos="6720"/>
+        </w:tabs>
         <w:spacing w:after="0" w:line="240" w:lineRule="auto"/>
+      </w:pPr>
+      <w:r>
         <w:rPr>
           <w:rFonts w:ascii="Times New Roman" w:eastAsia="Times New Roman" w:hAnsi="Times New Roman" w:cs="Times New Roman"/>
           <w:sz w:val="24"/>
           <w:szCs w:val="24"/>
           <w:lang w:eastAsia="de-DE"/>
         </w:rPr>
-      </w:pPr>
-      <w:r>
-        <w:rPr>
-          <w:rFonts w:ascii="Times New Roman" w:eastAsia="Times New Roman" w:hAnsi="Times New Roman" w:cs="Times New Roman"/>
-          <w:sz w:val="24"/>
-          <w:szCs w:val="24"/>
-          <w:lang w:eastAsia="de-DE"/>
-        </w:rPr>
-        <w:t xml:space="preserve">sollte zu einem ganz wesentlichen Teil durch Energie aus </w:t>
-      </w:r>
-    </w:p>
-    <w:p>
-      <w:pPr>
-        <w:spacing w:after="0" w:line="240" w:lineRule="auto"/>
-        <w:rPr>
-          <w:rFonts w:ascii="Times New Roman" w:eastAsia="Times New Roman" w:hAnsi="Times New Roman" w:cs="Times New Roman"/>
-          <w:sz w:val="24"/>
-          <w:szCs w:val="24"/>
-          <w:lang w:eastAsia="de-DE"/>
-        </w:rPr>
-      </w:pPr>
-      <w:r>
-        <w:rPr>
-          <w:rFonts w:ascii="Times New Roman" w:eastAsia="Times New Roman" w:hAnsi="Times New Roman" w:cs="Times New Roman"/>
-          <w:sz w:val="24"/>
-          <w:szCs w:val="24"/>
-          <w:lang w:eastAsia="de-DE"/>
-        </w:rPr>
-        <w:t xml:space="preserve">erneuerbaren Quellen — einschließlich Energie aus </w:t>
-      </w:r>
-      <w:proofErr w:type="spellStart"/>
-      <w:r>
-        <w:rPr>
-          <w:rFonts w:ascii="Times New Roman" w:eastAsia="Times New Roman" w:hAnsi="Times New Roman" w:cs="Times New Roman"/>
-          <w:sz w:val="24"/>
-          <w:szCs w:val="24"/>
-          <w:lang w:eastAsia="de-DE"/>
-        </w:rPr>
-        <w:t>erneuer</w:t>
-      </w:r>
-      <w:proofErr w:type="spellEnd"/>
-    </w:p>
-    <w:p>
-      <w:pPr>
-        <w:spacing w:after="0" w:line="240" w:lineRule="auto"/>
-        <w:rPr>
-          <w:rFonts w:ascii="Times New Roman" w:eastAsia="Times New Roman" w:hAnsi="Times New Roman" w:cs="Times New Roman"/>
-          <w:sz w:val="24"/>
-          <w:szCs w:val="24"/>
-          <w:lang w:eastAsia="de-DE"/>
-        </w:rPr>
-      </w:pPr>
-      <w:r>
-        <w:rPr>
-          <w:rFonts w:ascii="Times New Roman" w:eastAsia="Times New Roman" w:hAnsi="Times New Roman" w:cs="Times New Roman"/>
-          <w:sz w:val="24"/>
-          <w:szCs w:val="24"/>
-          <w:lang w:eastAsia="de-DE"/>
-        </w:rPr>
-        <w:t xml:space="preserve">baren Quellen, die am Standort oder in der Nähe erzeugt </w:t>
-      </w:r>
-    </w:p>
-    <w:p>
-      <w:pPr>
-        <w:spacing w:after="0" w:line="240" w:lineRule="auto"/>
-        <w:rPr>
-          <w:rFonts w:ascii="Times New Roman" w:eastAsia="Times New Roman" w:hAnsi="Times New Roman" w:cs="Times New Roman"/>
-          <w:sz w:val="24"/>
-          <w:szCs w:val="24"/>
-          <w:lang w:eastAsia="de-DE"/>
-        </w:rPr>
-      </w:pPr>
-      <w:r>
-        <w:rPr>
-          <w:rFonts w:ascii="Times New Roman" w:eastAsia="Times New Roman" w:hAnsi="Times New Roman" w:cs="Times New Roman"/>
-          <w:sz w:val="24"/>
-          <w:szCs w:val="24"/>
-          <w:lang w:eastAsia="de-DE"/>
-        </w:rPr>
         <w:t>wird — gedeckt werden</w:t>
       </w:r>
-    </w:p>
-    <w:p>
-      <w:pPr>
-        <w:pStyle w:val="Listenabsatz"/>
-        <w:ind w:left="1440"/>
-      </w:pPr>
-      <w:hyperlink r:id="rId8" w:history="1">
+      <w:hyperlink r:id="rId7" w:history="1">
         <w:r>
           <w:rPr>
             <w:rStyle w:val="Hyperlink"/>
@@ -2015,8 +2014,8 @@
 </file>
 
 <file path=word/numbering.xml><?xml version="1.0" encoding="utf-8"?>
-<w:numbering xmlns:wpc="http://schemas.microsoft.com/office/word/2010/wordprocessingCanvas" xmlns:mc="http://schemas.openxmlformats.org/markup-compatibility/2006" xmlns:o="urn:schemas-microsoft-com:office:office" xmlns:r="http://schemas.openxmlformats.org/officeDocument/2006/relationships" xmlns:m="http://schemas.openxmlformats.org/officeDocument/2006/math" xmlns:v="urn:schemas-microsoft-com:vml" xmlns:wp14="http://schemas.microsoft.com/office/word/2010/wordprocessingDrawing" xmlns:wp="http://schemas.openxmlformats.org/drawingml/2006/wordprocessingDrawing" xmlns:w10="urn:schemas-microsoft-com:office:word" xmlns:w="http://schemas.openxmlformats.org/wordprocessingml/2006/main" xmlns:w14="http://schemas.microsoft.com/office/word/2010/wordml" xmlns:wpg="http://schemas.microsoft.com/office/word/2010/wordprocessingGroup" xmlns:wpi="http://schemas.microsoft.com/office/word/2010/wordprocessingInk" xmlns:wne="http://schemas.microsoft.com/office/word/2006/wordml" xmlns:wps="http://schemas.microsoft.com/office/word/2010/wordprocessingShape" mc:Ignorable="w14 wp14">
-  <w:abstractNum w:abstractNumId="0">
+<w:numbering xmlns:wpc="http://schemas.microsoft.com/office/word/2010/wordprocessingCanvas" xmlns:cx="http://schemas.microsoft.com/office/drawing/2014/chartex" xmlns:cx1="http://schemas.microsoft.com/office/drawing/2015/9/8/chartex" xmlns:mc="http://schemas.openxmlformats.org/markup-compatibility/2006" xmlns:o="urn:schemas-microsoft-com:office:office" xmlns:r="http://schemas.openxmlformats.org/officeDocument/2006/relationships" xmlns:m="http://schemas.openxmlformats.org/officeDocument/2006/math" xmlns:v="urn:schemas-microsoft-com:vml" xmlns:wp14="http://schemas.microsoft.com/office/word/2010/wordprocessingDrawing" xmlns:wp="http://schemas.openxmlformats.org/drawingml/2006/wordprocessingDrawing" xmlns:w10="urn:schemas-microsoft-com:office:word" xmlns:w="http://schemas.openxmlformats.org/wordprocessingml/2006/main" xmlns:w14="http://schemas.microsoft.com/office/word/2010/wordml" xmlns:w15="http://schemas.microsoft.com/office/word/2012/wordml" xmlns:w16se="http://schemas.microsoft.com/office/word/2015/wordml/symex" xmlns:wpg="http://schemas.microsoft.com/office/word/2010/wordprocessingGroup" xmlns:wpi="http://schemas.microsoft.com/office/word/2010/wordprocessingInk" xmlns:wne="http://schemas.microsoft.com/office/word/2006/wordml" xmlns:wps="http://schemas.microsoft.com/office/word/2010/wordprocessingShape" mc:Ignorable="w14 w15 w16se wp14">
+  <w:abstractNum w:abstractNumId="0" w15:restartNumberingAfterBreak="0">
     <w:nsid w:val="06046FA8"/>
     <w:multiLevelType w:val="hybridMultilevel"/>
     <w:tmpl w:val="2A0ED90C"/>
@@ -2128,7 +2127,7 @@
       </w:rPr>
     </w:lvl>
   </w:abstractNum>
-  <w:abstractNum w:abstractNumId="1">
+  <w:abstractNum w:abstractNumId="1" w15:restartNumberingAfterBreak="0">
     <w:nsid w:val="2A176CE3"/>
     <w:multiLevelType w:val="hybridMultilevel"/>
     <w:tmpl w:val="F09E675E"/>
@@ -2240,7 +2239,7 @@
       </w:rPr>
     </w:lvl>
   </w:abstractNum>
-  <w:abstractNum w:abstractNumId="2">
+  <w:abstractNum w:abstractNumId="2" w15:restartNumberingAfterBreak="0">
     <w:nsid w:val="43130474"/>
     <w:multiLevelType w:val="hybridMultilevel"/>
     <w:tmpl w:val="390C1282"/>
@@ -2364,7 +2363,7 @@
 </file>
 
 <file path=word/styles.xml><?xml version="1.0" encoding="utf-8"?>
-<w:styles xmlns:mc="http://schemas.openxmlformats.org/markup-compatibility/2006" xmlns:r="http://schemas.openxmlformats.org/officeDocument/2006/relationships" xmlns:w="http://schemas.openxmlformats.org/wordprocessingml/2006/main" xmlns:w14="http://schemas.microsoft.com/office/word/2010/wordml" mc:Ignorable="w14">
+<w:styles xmlns:mc="http://schemas.openxmlformats.org/markup-compatibility/2006" xmlns:r="http://schemas.openxmlformats.org/officeDocument/2006/relationships" xmlns:w="http://schemas.openxmlformats.org/wordprocessingml/2006/main" xmlns:w14="http://schemas.microsoft.com/office/word/2010/wordml" xmlns:w15="http://schemas.microsoft.com/office/word/2012/wordml" xmlns:w16se="http://schemas.microsoft.com/office/word/2015/wordml/symex" mc:Ignorable="w14 w15 w16se">
   <w:docDefaults>
     <w:rPrDefault>
       <w:rPr>
@@ -2380,361 +2379,378 @@
       </w:pPr>
     </w:pPrDefault>
   </w:docDefaults>
-  <w:latentStyles w:defLockedState="0" w:defUIPriority="99" w:defSemiHidden="1" w:defUnhideWhenUsed="1" w:defQFormat="0" w:count="267">
-    <w:lsdException w:name="Normal" w:semiHidden="0" w:uiPriority="0" w:unhideWhenUsed="0" w:qFormat="1"/>
-    <w:lsdException w:name="heading 1" w:semiHidden="0" w:uiPriority="9" w:unhideWhenUsed="0" w:qFormat="1"/>
-    <w:lsdException w:name="heading 2" w:uiPriority="9" w:qFormat="1"/>
-    <w:lsdException w:name="heading 3" w:uiPriority="9" w:qFormat="1"/>
-    <w:lsdException w:name="heading 4" w:uiPriority="9" w:qFormat="1"/>
-    <w:lsdException w:name="heading 5" w:uiPriority="9" w:qFormat="1"/>
-    <w:lsdException w:name="heading 6" w:uiPriority="9" w:qFormat="1"/>
-    <w:lsdException w:name="heading 7" w:uiPriority="9" w:qFormat="1"/>
-    <w:lsdException w:name="heading 8" w:uiPriority="9" w:qFormat="1"/>
-    <w:lsdException w:name="heading 9" w:uiPriority="9" w:qFormat="1"/>
-    <w:lsdException w:name="toc 1" w:uiPriority="39"/>
-    <w:lsdException w:name="toc 2" w:uiPriority="39"/>
-    <w:lsdException w:name="toc 3" w:uiPriority="39"/>
-    <w:lsdException w:name="toc 4" w:uiPriority="39"/>
-    <w:lsdException w:name="toc 5" w:uiPriority="39"/>
-    <w:lsdException w:name="toc 6" w:uiPriority="39"/>
-    <w:lsdException w:name="toc 7" w:uiPriority="39"/>
-    <w:lsdException w:name="toc 8" w:uiPriority="39"/>
-    <w:lsdException w:name="toc 9" w:uiPriority="39"/>
-    <w:lsdException w:name="caption" w:uiPriority="35" w:qFormat="1"/>
-    <w:lsdException w:name="Title" w:semiHidden="0" w:uiPriority="10" w:unhideWhenUsed="0" w:qFormat="1"/>
-    <w:lsdException w:name="Default Paragraph Font" w:uiPriority="1"/>
-    <w:lsdException w:name="Subtitle" w:semiHidden="0" w:uiPriority="11" w:unhideWhenUsed="0" w:qFormat="1"/>
-    <w:lsdException w:name="Strong" w:semiHidden="0" w:uiPriority="22" w:unhideWhenUsed="0" w:qFormat="1"/>
-    <w:lsdException w:name="Emphasis" w:semiHidden="0" w:uiPriority="20" w:unhideWhenUsed="0" w:qFormat="1"/>
-    <w:lsdException w:name="Table Grid" w:semiHidden="0" w:uiPriority="59" w:unhideWhenUsed="0"/>
-    <w:lsdException w:name="Placeholder Text" w:unhideWhenUsed="0"/>
-    <w:lsdException w:name="No Spacing" w:semiHidden="0" w:uiPriority="1" w:unhideWhenUsed="0" w:qFormat="1"/>
-    <w:lsdException w:name="Light Shading" w:semiHidden="0" w:uiPriority="60" w:unhideWhenUsed="0"/>
-    <w:lsdException w:name="Light List" w:semiHidden="0" w:uiPriority="61" w:unhideWhenUsed="0"/>
-    <w:lsdException w:name="Light Grid" w:semiHidden="0" w:uiPriority="62" w:unhideWhenUsed="0"/>
-    <w:lsdException w:name="Medium Shading 1" w:semiHidden="0" w:uiPriority="63" w:unhideWhenUsed="0"/>
-    <w:lsdException w:name="Medium Shading 2" w:semiHidden="0" w:uiPriority="64" w:unhideWhenUsed="0"/>
-    <w:lsdException w:name="Medium List 1" w:semiHidden="0" w:uiPriority="65" w:unhideWhenUsed="0"/>
-    <w:lsdException w:name="Medium List 2" w:semiHidden="0" w:uiPriority="66" w:unhideWhenUsed="0"/>
-    <w:lsdException w:name="Medium Grid 1" w:semiHidden="0" w:uiPriority="67" w:unhideWhenUsed="0"/>
-    <w:lsdException w:name="Medium Grid 2" w:semiHidden="0" w:uiPriority="68" w:unhideWhenUsed="0"/>
-    <w:lsdException w:name="Medium Grid 3" w:semiHidden="0" w:uiPriority="69" w:unhideWhenUsed="0"/>
-    <w:lsdException w:name="Dark List" w:semiHidden="0" w:uiPriority="70" w:unhideWhenUsed="0"/>
-    <w:lsdException w:name="Colorful Shading" w:semiHidden="0" w:uiPriority="71" w:unhideWhenUsed="0"/>
-    <w:lsdException w:name="Colorful List" w:semiHidden="0" w:uiPriority="72" w:unhideWhenUsed="0"/>
-    <w:lsdException w:name="Colorful Grid" w:semiHidden="0" w:uiPriority="73" w:unhideWhenUsed="0"/>
-    <w:lsdException w:name="Light Shading Accent 1" w:semiHidden="0" w:uiPriority="60" w:unhideWhenUsed="0"/>
-    <w:lsdException w:name="Light List Accent 1" w:semiHidden="0" w:uiPriority="61" w:unhideWhenUsed="0"/>
-    <w:lsdException w:name="Light Grid Accent 1" w:semiHidden="0" w:uiPriority="62" w:unhideWhenUsed="0"/>
-    <w:lsdException w:name="Medium Shading 1 Accent 1" w:semiHidden="0" w:uiPriority="63" w:unhideWhenUsed="0"/>
-    <w:lsdException w:name="Medium Shading 2 Accent 1" w:semiHidden="0" w:uiPriority="64" w:unhideWhenUsed="0"/>
-    <w:lsdException w:name="Medium List 1 Accent 1" w:semiHidden="0" w:uiPriority="65" w:unhideWhenUsed="0"/>
-    <w:lsdException w:name="Revision" w:unhideWhenUsed="0"/>
-    <w:lsdException w:name="List Paragraph" w:semiHidden="0" w:uiPriority="34" w:unhideWhenUsed="0" w:qFormat="1"/>
-    <w:lsdException w:name="Quote" w:semiHidden="0" w:uiPriority="29" w:unhideWhenUsed="0" w:qFormat="1"/>
-    <w:lsdException w:name="Intense Quote" w:semiHidden="0" w:uiPriority="30" w:unhideWhenUsed="0" w:qFormat="1"/>
-    <w:lsdException w:name="Medium List 2 Accent 1" w:semiHidden="0" w:uiPriority="66" w:unhideWhenUsed="0"/>
-    <w:lsdException w:name="Medium Grid 1 Accent 1" w:semiHidden="0" w:uiPriority="67" w:unhideWhenUsed="0"/>
-    <w:lsdException w:name="Medium Grid 2 Accent 1" w:semiHidden="0" w:uiPriority="68" w:unhideWhenUsed="0"/>
-    <w:lsdException w:name="Medium Grid 3 Accent 1" w:semiHidden="0" w:uiPriority="69" w:unhideWhenUsed="0"/>
-    <w:lsdException w:name="Dark List Accent 1" w:semiHidden="0" w:uiPriority="70" w:unhideWhenUsed="0"/>
-    <w:lsdException w:name="Colorful Shading Accent 1" w:semiHidden="0" w:uiPriority="71" w:unhideWhenUsed="0"/>
-    <w:lsdException w:name="Colorful List Accent 1" w:semiHidden="0" w:uiPriority="72" w:unhideWhenUsed="0"/>
-    <w:lsdException w:name="Colorful Grid Accent 1" w:semiHidden="0" w:uiPriority="73" w:unhideWhenUsed="0"/>
-    <w:lsdException w:name="Light Shading Accent 2" w:semiHidden="0" w:uiPriority="60" w:unhideWhenUsed="0"/>
-    <w:lsdException w:name="Light List Accent 2" w:semiHidden="0" w:uiPriority="61" w:unhideWhenUsed="0"/>
-    <w:lsdException w:name="Light Grid Accent 2" w:semiHidden="0" w:uiPriority="62" w:unhideWhenUsed="0"/>
-    <w:lsdException w:name="Medium Shading 1 Accent 2" w:semiHidden="0" w:uiPriority="63" w:unhideWhenUsed="0"/>
-    <w:lsdException w:name="Medium Shading 2 Accent 2" w:semiHidden="0" w:uiPriority="64" w:unhideWhenUsed="0"/>
-    <w:lsdException w:name="Medium List 1 Accent 2" w:semiHidden="0" w:uiPriority="65" w:unhideWhenUsed="0"/>
-    <w:lsdException w:name="Medium List 2 Accent 2" w:semiHidden="0" w:uiPriority="66" w:unhideWhenUsed="0"/>
-    <w:lsdException w:name="Medium Grid 1 Accent 2" w:semiHidden="0" w:uiPriority="67" w:unhideWhenUsed="0"/>
-    <w:lsdException w:name="Medium Grid 2 Accent 2" w:semiHidden="0" w:uiPriority="68" w:unhideWhenUsed="0"/>
-    <w:lsdException w:name="Medium Grid 3 Accent 2" w:semiHidden="0" w:uiPriority="69" w:unhideWhenUsed="0"/>
-    <w:lsdException w:name="Dark List Accent 2" w:semiHidden="0" w:uiPriority="70" w:unhideWhenUsed="0"/>
-    <w:lsdException w:name="Colorful Shading Accent 2" w:semiHidden="0" w:uiPriority="71" w:unhideWhenUsed="0"/>
-    <w:lsdException w:name="Colorful List Accent 2" w:semiHidden="0" w:uiPriority="72" w:unhideWhenUsed="0"/>
-    <w:lsdException w:name="Colorful Grid Accent 2" w:semiHidden="0" w:uiPriority="73" w:unhideWhenUsed="0"/>
-    <w:lsdException w:name="Light Shading Accent 3" w:semiHidden="0" w:uiPriority="60" w:unhideWhenUsed="0"/>
-    <w:lsdException w:name="Light List Accent 3" w:semiHidden="0" w:uiPriority="61" w:unhideWhenUsed="0"/>
-    <w:lsdException w:name="Light Grid Accent 3" w:semiHidden="0" w:uiPriority="62" w:unhideWhenUsed="0"/>
-    <w:lsdException w:name="Medium Shading 1 Accent 3" w:semiHidden="0" w:uiPriority="63" w:unhideWhenUsed="0"/>
-    <w:lsdException w:name="Medium Shading 2 Accent 3" w:semiHidden="0" w:uiPriority="64" w:unhideWhenUsed="0"/>
-    <w:lsdException w:name="Medium List 1 Accent 3" w:semiHidden="0" w:uiPriority="65" w:unhideWhenUsed="0"/>
-    <w:lsdException w:name="Medium List 2 Accent 3" w:semiHidden="0" w:uiPriority="66" w:unhideWhenUsed="0"/>
-    <w:lsdException w:name="Medium Grid 1 Accent 3" w:semiHidden="0" w:uiPriority="67" w:unhideWhenUsed="0"/>
-    <w:lsdException w:name="Medium Grid 2 Accent 3" w:semiHidden="0" w:uiPriority="68" w:unhideWhenUsed="0"/>
-    <w:lsdException w:name="Medium Grid 3 Accent 3" w:semiHidden="0" w:uiPriority="69" w:unhideWhenUsed="0"/>
-    <w:lsdException w:name="Dark List Accent 3" w:semiHidden="0" w:uiPriority="70" w:unhideWhenUsed="0"/>
-    <w:lsdException w:name="Colorful Shading Accent 3" w:semiHidden="0" w:uiPriority="71" w:unhideWhenUsed="0"/>
-    <w:lsdException w:name="Colorful List Accent 3" w:semiHidden="0" w:uiPriority="72" w:unhideWhenUsed="0"/>
-    <w:lsdException w:name="Colorful Grid Accent 3" w:semiHidden="0" w:uiPriority="73" w:unhideWhenUsed="0"/>
-    <w:lsdException w:name="Light Shading Accent 4" w:semiHidden="0" w:uiPriority="60" w:unhideWhenUsed="0"/>
-    <w:lsdException w:name="Light List Accent 4" w:semiHidden="0" w:uiPriority="61" w:unhideWhenUsed="0"/>
-    <w:lsdException w:name="Light Grid Accent 4" w:semiHidden="0" w:uiPriority="62" w:unhideWhenUsed="0"/>
-    <w:lsdException w:name="Medium Shading 1 Accent 4" w:semiHidden="0" w:uiPriority="63" w:unhideWhenUsed="0"/>
-    <w:lsdException w:name="Medium Shading 2 Accent 4" w:semiHidden="0" w:uiPriority="64" w:unhideWhenUsed="0"/>
-    <w:lsdException w:name="Medium List 1 Accent 4" w:semiHidden="0" w:uiPriority="65" w:unhideWhenUsed="0"/>
-    <w:lsdException w:name="Medium List 2 Accent 4" w:semiHidden="0" w:uiPriority="66" w:unhideWhenUsed="0"/>
-    <w:lsdException w:name="Medium Grid 1 Accent 4" w:semiHidden="0" w:uiPriority="67" w:unhideWhenUsed="0"/>
-    <w:lsdException w:name="Medium Grid 2 Accent 4" w:semiHidden="0" w:uiPriority="68" w:unhideWhenUsed="0"/>
-    <w:lsdException w:name="Medium Grid 3 Accent 4" w:semiHidden="0" w:uiPriority="69" w:unhideWhenUsed="0"/>
-    <w:lsdException w:name="Dark List Accent 4" w:semiHidden="0" w:uiPriority="70" w:unhideWhenUsed="0"/>
-    <w:lsdException w:name="Colorful Shading Accent 4" w:semiHidden="0" w:uiPriority="71" w:unhideWhenUsed="0"/>
-    <w:lsdException w:name="Colorful List Accent 4" w:semiHidden="0" w:uiPriority="72" w:unhideWhenUsed="0"/>
-    <w:lsdException w:name="Colorful Grid Accent 4" w:semiHidden="0" w:uiPriority="73" w:unhideWhenUsed="0"/>
-    <w:lsdException w:name="Light Shading Accent 5" w:semiHidden="0" w:uiPriority="60" w:unhideWhenUsed="0"/>
-    <w:lsdException w:name="Light List Accent 5" w:semiHidden="0" w:uiPriority="61" w:unhideWhenUsed="0"/>
-    <w:lsdException w:name="Light Grid Accent 5" w:semiHidden="0" w:uiPriority="62" w:unhideWhenUsed="0"/>
-    <w:lsdException w:name="Medium Shading 1 Accent 5" w:semiHidden="0" w:uiPriority="63" w:unhideWhenUsed="0"/>
-    <w:lsdException w:name="Medium Shading 2 Accent 5" w:semiHidden="0" w:uiPriority="64" w:unhideWhenUsed="0"/>
-    <w:lsdException w:name="Medium List 1 Accent 5" w:semiHidden="0" w:uiPriority="65" w:unhideWhenUsed="0"/>
-    <w:lsdException w:name="Medium List 2 Accent 5" w:semiHidden="0" w:uiPriority="66" w:unhideWhenUsed="0"/>
-    <w:lsdException w:name="Medium Grid 1 Accent 5" w:semiHidden="0" w:uiPriority="67" w:unhideWhenUsed="0"/>
-    <w:lsdException w:name="Medium Grid 2 Accent 5" w:semiHidden="0" w:uiPriority="68" w:unhideWhenUsed="0"/>
-    <w:lsdException w:name="Medium Grid 3 Accent 5" w:semiHidden="0" w:uiPriority="69" w:unhideWhenUsed="0"/>
-    <w:lsdException w:name="Dark List Accent 5" w:semiHidden="0" w:uiPriority="70" w:unhideWhenUsed="0"/>
-    <w:lsdException w:name="Colorful Shading Accent 5" w:semiHidden="0" w:uiPriority="71" w:unhideWhenUsed="0"/>
-    <w:lsdException w:name="Colorful List Accent 5" w:semiHidden="0" w:uiPriority="72" w:unhideWhenUsed="0"/>
-    <w:lsdException w:name="Colorful Grid Accent 5" w:semiHidden="0" w:uiPriority="73" w:unhideWhenUsed="0"/>
-    <w:lsdException w:name="Light Shading Accent 6" w:semiHidden="0" w:uiPriority="60" w:unhideWhenUsed="0"/>
-    <w:lsdException w:name="Light List Accent 6" w:semiHidden="0" w:uiPriority="61" w:unhideWhenUsed="0"/>
-    <w:lsdException w:name="Light Grid Accent 6" w:semiHidden="0" w:uiPriority="62" w:unhideWhenUsed="0"/>
-    <w:lsdException w:name="Medium Shading 1 Accent 6" w:semiHidden="0" w:uiPriority="63" w:unhideWhenUsed="0"/>
-    <w:lsdException w:name="Medium Shading 2 Accent 6" w:semiHidden="0" w:uiPriority="64" w:unhideWhenUsed="0"/>
-    <w:lsdException w:name="Medium List 1 Accent 6" w:semiHidden="0" w:uiPriority="65" w:unhideWhenUsed="0"/>
-    <w:lsdException w:name="Medium List 2 Accent 6" w:semiHidden="0" w:uiPriority="66" w:unhideWhenUsed="0"/>
-    <w:lsdException w:name="Medium Grid 1 Accent 6" w:semiHidden="0" w:uiPriority="67" w:unhideWhenUsed="0"/>
-    <w:lsdException w:name="Medium Grid 2 Accent 6" w:semiHidden="0" w:uiPriority="68" w:unhideWhenUsed="0"/>
-    <w:lsdException w:name="Medium Grid 3 Accent 6" w:semiHidden="0" w:uiPriority="69" w:unhideWhenUsed="0"/>
-    <w:lsdException w:name="Dark List Accent 6" w:semiHidden="0" w:uiPriority="70" w:unhideWhenUsed="0"/>
-    <w:lsdException w:name="Colorful Shading Accent 6" w:semiHidden="0" w:uiPriority="71" w:unhideWhenUsed="0"/>
-    <w:lsdException w:name="Colorful List Accent 6" w:semiHidden="0" w:uiPriority="72" w:unhideWhenUsed="0"/>
-    <w:lsdException w:name="Colorful Grid Accent 6" w:semiHidden="0" w:uiPriority="73" w:unhideWhenUsed="0"/>
-    <w:lsdException w:name="Subtle Emphasis" w:semiHidden="0" w:uiPriority="19" w:unhideWhenUsed="0" w:qFormat="1"/>
-    <w:lsdException w:name="Intense Emphasis" w:semiHidden="0" w:uiPriority="21" w:unhideWhenUsed="0" w:qFormat="1"/>
-    <w:lsdException w:name="Subtle Reference" w:semiHidden="0" w:uiPriority="31" w:unhideWhenUsed="0" w:qFormat="1"/>
-    <w:lsdException w:name="Intense Reference" w:semiHidden="0" w:uiPriority="32" w:unhideWhenUsed="0" w:qFormat="1"/>
-    <w:lsdException w:name="Book Title" w:semiHidden="0" w:uiPriority="33" w:unhideWhenUsed="0" w:qFormat="1"/>
-    <w:lsdException w:name="Bibliography" w:uiPriority="37"/>
-    <w:lsdException w:name="TOC Heading" w:uiPriority="39" w:qFormat="1"/>
-  </w:latentStyles>
-  <w:style w:type="paragraph" w:default="1" w:styleId="Standard">
-    <w:name w:val="Normal"/>
-    <w:qFormat/>
-  </w:style>
-  <w:style w:type="character" w:default="1" w:styleId="Absatz-Standardschriftart">
-    <w:name w:val="Default Paragraph Font"/>
-    <w:uiPriority w:val="1"/>
-    <w:semiHidden/>
-    <w:unhideWhenUsed/>
-  </w:style>
-  <w:style w:type="table" w:default="1" w:styleId="NormaleTabelle">
-    <w:name w:val="Normal Table"/>
-    <w:uiPriority w:val="99"/>
-    <w:semiHidden/>
-    <w:unhideWhenUsed/>
-    <w:tblPr>
-      <w:tblInd w:w="0" w:type="dxa"/>
-      <w:tblCellMar>
-        <w:top w:w="0" w:type="dxa"/>
-        <w:left w:w="108" w:type="dxa"/>
-        <w:bottom w:w="0" w:type="dxa"/>
-        <w:right w:w="108" w:type="dxa"/>
-      </w:tblCellMar>
-    </w:tblPr>
-  </w:style>
-  <w:style w:type="numbering" w:default="1" w:styleId="KeineListe">
-    <w:name w:val="No List"/>
-    <w:uiPriority w:val="99"/>
-    <w:semiHidden/>
-    <w:unhideWhenUsed/>
-  </w:style>
-  <w:style w:type="paragraph" w:styleId="Listenabsatz">
-    <w:name w:val="List Paragraph"/>
-    <w:basedOn w:val="Standard"/>
-    <w:uiPriority w:val="34"/>
-    <w:qFormat/>
-    <w:rsid w:val="00BD3BE9"/>
-    <w:pPr>
-      <w:ind w:left="720"/>
-      <w:contextualSpacing/>
-    </w:pPr>
-  </w:style>
-  <w:style w:type="character" w:styleId="Hyperlink">
-    <w:name w:val="Hyperlink"/>
-    <w:basedOn w:val="Absatz-Standardschriftart"/>
-    <w:uiPriority w:val="99"/>
-    <w:unhideWhenUsed/>
-    <w:rsid w:val="001605DC"/>
-    <w:rPr>
-      <w:color w:val="0000FF" w:themeColor="hyperlink"/>
-      <w:u w:val="single"/>
-    </w:rPr>
-  </w:style>
-  <w:style w:type="character" w:customStyle="1" w:styleId="highlight">
-    <w:name w:val="highlight"/>
-    <w:basedOn w:val="Absatz-Standardschriftart"/>
-    <w:rsid w:val="00AC6525"/>
-  </w:style>
-</w:styles>
-</file>
-
-<file path=word/stylesWithEffects.xml><?xml version="1.0" encoding="utf-8"?>
-<w:styles xmlns:wpc="http://schemas.microsoft.com/office/word/2010/wordprocessingCanvas" xmlns:mc="http://schemas.openxmlformats.org/markup-compatibility/2006" xmlns:o="urn:schemas-microsoft-com:office:office" xmlns:r="http://schemas.openxmlformats.org/officeDocument/2006/relationships" xmlns:m="http://schemas.openxmlformats.org/officeDocument/2006/math" xmlns:v="urn:schemas-microsoft-com:vml" xmlns:wp14="http://schemas.microsoft.com/office/word/2010/wordprocessingDrawing" xmlns:wp="http://schemas.openxmlformats.org/drawingml/2006/wordprocessingDrawing" xmlns:w10="urn:schemas-microsoft-com:office:word" xmlns:w="http://schemas.openxmlformats.org/wordprocessingml/2006/main" xmlns:w14="http://schemas.microsoft.com/office/word/2010/wordml" xmlns:wpg="http://schemas.microsoft.com/office/word/2010/wordprocessingGroup" xmlns:wpi="http://schemas.microsoft.com/office/word/2010/wordprocessingInk" xmlns:wne="http://schemas.microsoft.com/office/word/2006/wordml" xmlns:wps="http://schemas.microsoft.com/office/word/2010/wordprocessingShape" mc:Ignorable="w14 wp14">
-  <w:docDefaults>
-    <w:rPrDefault>
-      <w:rPr>
-        <w:rFonts w:asciiTheme="minorHAnsi" w:eastAsiaTheme="minorHAnsi" w:hAnsiTheme="minorHAnsi" w:cstheme="minorBidi"/>
-        <w:sz w:val="22"/>
-        <w:szCs w:val="22"/>
-        <w:lang w:val="de-DE" w:eastAsia="en-US" w:bidi="ar-SA"/>
-      </w:rPr>
-    </w:rPrDefault>
-    <w:pPrDefault>
-      <w:pPr>
-        <w:spacing w:after="200" w:line="276" w:lineRule="auto"/>
-      </w:pPr>
-    </w:pPrDefault>
-  </w:docDefaults>
-  <w:latentStyles w:defLockedState="0" w:defUIPriority="99" w:defSemiHidden="1" w:defUnhideWhenUsed="1" w:defQFormat="0" w:count="267">
-    <w:lsdException w:name="Normal" w:semiHidden="0" w:uiPriority="0" w:unhideWhenUsed="0" w:qFormat="1"/>
-    <w:lsdException w:name="heading 1" w:semiHidden="0" w:uiPriority="9" w:unhideWhenUsed="0" w:qFormat="1"/>
-    <w:lsdException w:name="heading 2" w:uiPriority="9" w:qFormat="1"/>
-    <w:lsdException w:name="heading 3" w:uiPriority="9" w:qFormat="1"/>
-    <w:lsdException w:name="heading 4" w:uiPriority="9" w:qFormat="1"/>
-    <w:lsdException w:name="heading 5" w:uiPriority="9" w:qFormat="1"/>
-    <w:lsdException w:name="heading 6" w:uiPriority="9" w:qFormat="1"/>
-    <w:lsdException w:name="heading 7" w:uiPriority="9" w:qFormat="1"/>
-    <w:lsdException w:name="heading 8" w:uiPriority="9" w:qFormat="1"/>
-    <w:lsdException w:name="heading 9" w:uiPriority="9" w:qFormat="1"/>
-    <w:lsdException w:name="toc 1" w:uiPriority="39"/>
-    <w:lsdException w:name="toc 2" w:uiPriority="39"/>
-    <w:lsdException w:name="toc 3" w:uiPriority="39"/>
-    <w:lsdException w:name="toc 4" w:uiPriority="39"/>
-    <w:lsdException w:name="toc 5" w:uiPriority="39"/>
-    <w:lsdException w:name="toc 6" w:uiPriority="39"/>
-    <w:lsdException w:name="toc 7" w:uiPriority="39"/>
-    <w:lsdException w:name="toc 8" w:uiPriority="39"/>
-    <w:lsdException w:name="toc 9" w:uiPriority="39"/>
-    <w:lsdException w:name="caption" w:uiPriority="35" w:qFormat="1"/>
-    <w:lsdException w:name="Title" w:semiHidden="0" w:uiPriority="10" w:unhideWhenUsed="0" w:qFormat="1"/>
-    <w:lsdException w:name="Default Paragraph Font" w:uiPriority="1"/>
-    <w:lsdException w:name="Subtitle" w:semiHidden="0" w:uiPriority="11" w:unhideWhenUsed="0" w:qFormat="1"/>
-    <w:lsdException w:name="Strong" w:semiHidden="0" w:uiPriority="22" w:unhideWhenUsed="0" w:qFormat="1"/>
-    <w:lsdException w:name="Emphasis" w:semiHidden="0" w:uiPriority="20" w:unhideWhenUsed="0" w:qFormat="1"/>
-    <w:lsdException w:name="Table Grid" w:semiHidden="0" w:uiPriority="59" w:unhideWhenUsed="0"/>
-    <w:lsdException w:name="Placeholder Text" w:unhideWhenUsed="0"/>
-    <w:lsdException w:name="No Spacing" w:semiHidden="0" w:uiPriority="1" w:unhideWhenUsed="0" w:qFormat="1"/>
-    <w:lsdException w:name="Light Shading" w:semiHidden="0" w:uiPriority="60" w:unhideWhenUsed="0"/>
-    <w:lsdException w:name="Light List" w:semiHidden="0" w:uiPriority="61" w:unhideWhenUsed="0"/>
-    <w:lsdException w:name="Light Grid" w:semiHidden="0" w:uiPriority="62" w:unhideWhenUsed="0"/>
-    <w:lsdException w:name="Medium Shading 1" w:semiHidden="0" w:uiPriority="63" w:unhideWhenUsed="0"/>
-    <w:lsdException w:name="Medium Shading 2" w:semiHidden="0" w:uiPriority="64" w:unhideWhenUsed="0"/>
-    <w:lsdException w:name="Medium List 1" w:semiHidden="0" w:uiPriority="65" w:unhideWhenUsed="0"/>
-    <w:lsdException w:name="Medium List 2" w:semiHidden="0" w:uiPriority="66" w:unhideWhenUsed="0"/>
-    <w:lsdException w:name="Medium Grid 1" w:semiHidden="0" w:uiPriority="67" w:unhideWhenUsed="0"/>
-    <w:lsdException w:name="Medium Grid 2" w:semiHidden="0" w:uiPriority="68" w:unhideWhenUsed="0"/>
-    <w:lsdException w:name="Medium Grid 3" w:semiHidden="0" w:uiPriority="69" w:unhideWhenUsed="0"/>
-    <w:lsdException w:name="Dark List" w:semiHidden="0" w:uiPriority="70" w:unhideWhenUsed="0"/>
-    <w:lsdException w:name="Colorful Shading" w:semiHidden="0" w:uiPriority="71" w:unhideWhenUsed="0"/>
-    <w:lsdException w:name="Colorful List" w:semiHidden="0" w:uiPriority="72" w:unhideWhenUsed="0"/>
-    <w:lsdException w:name="Colorful Grid" w:semiHidden="0" w:uiPriority="73" w:unhideWhenUsed="0"/>
-    <w:lsdException w:name="Light Shading Accent 1" w:semiHidden="0" w:uiPriority="60" w:unhideWhenUsed="0"/>
-    <w:lsdException w:name="Light List Accent 1" w:semiHidden="0" w:uiPriority="61" w:unhideWhenUsed="0"/>
-    <w:lsdException w:name="Light Grid Accent 1" w:semiHidden="0" w:uiPriority="62" w:unhideWhenUsed="0"/>
-    <w:lsdException w:name="Medium Shading 1 Accent 1" w:semiHidden="0" w:uiPriority="63" w:unhideWhenUsed="0"/>
-    <w:lsdException w:name="Medium Shading 2 Accent 1" w:semiHidden="0" w:uiPriority="64" w:unhideWhenUsed="0"/>
-    <w:lsdException w:name="Medium List 1 Accent 1" w:semiHidden="0" w:uiPriority="65" w:unhideWhenUsed="0"/>
-    <w:lsdException w:name="Revision" w:unhideWhenUsed="0"/>
-    <w:lsdException w:name="List Paragraph" w:semiHidden="0" w:uiPriority="34" w:unhideWhenUsed="0" w:qFormat="1"/>
-    <w:lsdException w:name="Quote" w:semiHidden="0" w:uiPriority="29" w:unhideWhenUsed="0" w:qFormat="1"/>
-    <w:lsdException w:name="Intense Quote" w:semiHidden="0" w:uiPriority="30" w:unhideWhenUsed="0" w:qFormat="1"/>
-    <w:lsdException w:name="Medium List 2 Accent 1" w:semiHidden="0" w:uiPriority="66" w:unhideWhenUsed="0"/>
-    <w:lsdException w:name="Medium Grid 1 Accent 1" w:semiHidden="0" w:uiPriority="67" w:unhideWhenUsed="0"/>
-    <w:lsdException w:name="Medium Grid 2 Accent 1" w:semiHidden="0" w:uiPriority="68" w:unhideWhenUsed="0"/>
-    <w:lsdException w:name="Medium Grid 3 Accent 1" w:semiHidden="0" w:uiPriority="69" w:unhideWhenUsed="0"/>
-    <w:lsdException w:name="Dark List Accent 1" w:semiHidden="0" w:uiPriority="70" w:unhideWhenUsed="0"/>
-    <w:lsdException w:name="Colorful Shading Accent 1" w:semiHidden="0" w:uiPriority="71" w:unhideWhenUsed="0"/>
-    <w:lsdException w:name="Colorful List Accent 1" w:semiHidden="0" w:uiPriority="72" w:unhideWhenUsed="0"/>
-    <w:lsdException w:name="Colorful Grid Accent 1" w:semiHidden="0" w:uiPriority="73" w:unhideWhenUsed="0"/>
-    <w:lsdException w:name="Light Shading Accent 2" w:semiHidden="0" w:uiPriority="60" w:unhideWhenUsed="0"/>
-    <w:lsdException w:name="Light List Accent 2" w:semiHidden="0" w:uiPriority="61" w:unhideWhenUsed="0"/>
-    <w:lsdException w:name="Light Grid Accent 2" w:semiHidden="0" w:uiPriority="62" w:unhideWhenUsed="0"/>
-    <w:lsdException w:name="Medium Shading 1 Accent 2" w:semiHidden="0" w:uiPriority="63" w:unhideWhenUsed="0"/>
-    <w:lsdException w:name="Medium Shading 2 Accent 2" w:semiHidden="0" w:uiPriority="64" w:unhideWhenUsed="0"/>
-    <w:lsdException w:name="Medium List 1 Accent 2" w:semiHidden="0" w:uiPriority="65" w:unhideWhenUsed="0"/>
-    <w:lsdException w:name="Medium List 2 Accent 2" w:semiHidden="0" w:uiPriority="66" w:unhideWhenUsed="0"/>
-    <w:lsdException w:name="Medium Grid 1 Accent 2" w:semiHidden="0" w:uiPriority="67" w:unhideWhenUsed="0"/>
-    <w:lsdException w:name="Medium Grid 2 Accent 2" w:semiHidden="0" w:uiPriority="68" w:unhideWhenUsed="0"/>
-    <w:lsdException w:name="Medium Grid 3 Accent 2" w:semiHidden="0" w:uiPriority="69" w:unhideWhenUsed="0"/>
-    <w:lsdException w:name="Dark List Accent 2" w:semiHidden="0" w:uiPriority="70" w:unhideWhenUsed="0"/>
-    <w:lsdException w:name="Colorful Shading Accent 2" w:semiHidden="0" w:uiPriority="71" w:unhideWhenUsed="0"/>
-    <w:lsdException w:name="Colorful List Accent 2" w:semiHidden="0" w:uiPriority="72" w:unhideWhenUsed="0"/>
-    <w:lsdException w:name="Colorful Grid Accent 2" w:semiHidden="0" w:uiPriority="73" w:unhideWhenUsed="0"/>
-    <w:lsdException w:name="Light Shading Accent 3" w:semiHidden="0" w:uiPriority="60" w:unhideWhenUsed="0"/>
-    <w:lsdException w:name="Light List Accent 3" w:semiHidden="0" w:uiPriority="61" w:unhideWhenUsed="0"/>
-    <w:lsdException w:name="Light Grid Accent 3" w:semiHidden="0" w:uiPriority="62" w:unhideWhenUsed="0"/>
-    <w:lsdException w:name="Medium Shading 1 Accent 3" w:semiHidden="0" w:uiPriority="63" w:unhideWhenUsed="0"/>
-    <w:lsdException w:name="Medium Shading 2 Accent 3" w:semiHidden="0" w:uiPriority="64" w:unhideWhenUsed="0"/>
-    <w:lsdException w:name="Medium List 1 Accent 3" w:semiHidden="0" w:uiPriority="65" w:unhideWhenUsed="0"/>
-    <w:lsdException w:name="Medium List 2 Accent 3" w:semiHidden="0" w:uiPriority="66" w:unhideWhenUsed="0"/>
-    <w:lsdException w:name="Medium Grid 1 Accent 3" w:semiHidden="0" w:uiPriority="67" w:unhideWhenUsed="0"/>
-    <w:lsdException w:name="Medium Grid 2 Accent 3" w:semiHidden="0" w:uiPriority="68" w:unhideWhenUsed="0"/>
-    <w:lsdException w:name="Medium Grid 3 Accent 3" w:semiHidden="0" w:uiPriority="69" w:unhideWhenUsed="0"/>
-    <w:lsdException w:name="Dark List Accent 3" w:semiHidden="0" w:uiPriority="70" w:unhideWhenUsed="0"/>
-    <w:lsdException w:name="Colorful Shading Accent 3" w:semiHidden="0" w:uiPriority="71" w:unhideWhenUsed="0"/>
-    <w:lsdException w:name="Colorful List Accent 3" w:semiHidden="0" w:uiPriority="72" w:unhideWhenUsed="0"/>
-    <w:lsdException w:name="Colorful Grid Accent 3" w:semiHidden="0" w:uiPriority="73" w:unhideWhenUsed="0"/>
-    <w:lsdException w:name="Light Shading Accent 4" w:semiHidden="0" w:uiPriority="60" w:unhideWhenUsed="0"/>
-    <w:lsdException w:name="Light List Accent 4" w:semiHidden="0" w:uiPriority="61" w:unhideWhenUsed="0"/>
-    <w:lsdException w:name="Light Grid Accent 4" w:semiHidden="0" w:uiPriority="62" w:unhideWhenUsed="0"/>
-    <w:lsdException w:name="Medium Shading 1 Accent 4" w:semiHidden="0" w:uiPriority="63" w:unhideWhenUsed="0"/>
-    <w:lsdException w:name="Medium Shading 2 Accent 4" w:semiHidden="0" w:uiPriority="64" w:unhideWhenUsed="0"/>
-    <w:lsdException w:name="Medium List 1 Accent 4" w:semiHidden="0" w:uiPriority="65" w:unhideWhenUsed="0"/>
-    <w:lsdException w:name="Medium List 2 Accent 4" w:semiHidden="0" w:uiPriority="66" w:unhideWhenUsed="0"/>
-    <w:lsdException w:name="Medium Grid 1 Accent 4" w:semiHidden="0" w:uiPriority="67" w:unhideWhenUsed="0"/>
-    <w:lsdException w:name="Medium Grid 2 Accent 4" w:semiHidden="0" w:uiPriority="68" w:unhideWhenUsed="0"/>
-    <w:lsdException w:name="Medium Grid 3 Accent 4" w:semiHidden="0" w:uiPriority="69" w:unhideWhenUsed="0"/>
-    <w:lsdException w:name="Dark List Accent 4" w:semiHidden="0" w:uiPriority="70" w:unhideWhenUsed="0"/>
-    <w:lsdException w:name="Colorful Shading Accent 4" w:semiHidden="0" w:uiPriority="71" w:unhideWhenUsed="0"/>
-    <w:lsdException w:name="Colorful List Accent 4" w:semiHidden="0" w:uiPriority="72" w:unhideWhenUsed="0"/>
-    <w:lsdException w:name="Colorful Grid Accent 4" w:semiHidden="0" w:uiPriority="73" w:unhideWhenUsed="0"/>
-    <w:lsdException w:name="Light Shading Accent 5" w:semiHidden="0" w:uiPriority="60" w:unhideWhenUsed="0"/>
-    <w:lsdException w:name="Light List Accent 5" w:semiHidden="0" w:uiPriority="61" w:unhideWhenUsed="0"/>
-    <w:lsdException w:name="Light Grid Accent 5" w:semiHidden="0" w:uiPriority="62" w:unhideWhenUsed="0"/>
-    <w:lsdException w:name="Medium Shading 1 Accent 5" w:semiHidden="0" w:uiPriority="63" w:unhideWhenUsed="0"/>
-    <w:lsdException w:name="Medium Shading 2 Accent 5" w:semiHidden="0" w:uiPriority="64" w:unhideWhenUsed="0"/>
-    <w:lsdException w:name="Medium List 1 Accent 5" w:semiHidden="0" w:uiPriority="65" w:unhideWhenUsed="0"/>
-    <w:lsdException w:name="Medium List 2 Accent 5" w:semiHidden="0" w:uiPriority="66" w:unhideWhenUsed="0"/>
-    <w:lsdException w:name="Medium Grid 1 Accent 5" w:semiHidden="0" w:uiPriority="67" w:unhideWhenUsed="0"/>
-    <w:lsdException w:name="Medium Grid 2 Accent 5" w:semiHidden="0" w:uiPriority="68" w:unhideWhenUsed="0"/>
-    <w:lsdException w:name="Medium Grid 3 Accent 5" w:semiHidden="0" w:uiPriority="69" w:unhideWhenUsed="0"/>
-    <w:lsdException w:name="Dark List Accent 5" w:semiHidden="0" w:uiPriority="70" w:unhideWhenUsed="0"/>
-    <w:lsdException w:name="Colorful Shading Accent 5" w:semiHidden="0" w:uiPriority="71" w:unhideWhenUsed="0"/>
-    <w:lsdException w:name="Colorful List Accent 5" w:semiHidden="0" w:uiPriority="72" w:unhideWhenUsed="0"/>
-    <w:lsdException w:name="Colorful Grid Accent 5" w:semiHidden="0" w:uiPriority="73" w:unhideWhenUsed="0"/>
-    <w:lsdException w:name="Light Shading Accent 6" w:semiHidden="0" w:uiPriority="60" w:unhideWhenUsed="0"/>
-    <w:lsdException w:name="Light List Accent 6" w:semiHidden="0" w:uiPriority="61" w:unhideWhenUsed="0"/>
-    <w:lsdException w:name="Light Grid Accent 6" w:semiHidden="0" w:uiPriority="62" w:unhideWhenUsed="0"/>
-    <w:lsdException w:name="Medium Shading 1 Accent 6" w:semiHidden="0" w:uiPriority="63" w:unhideWhenUsed="0"/>
-    <w:lsdException w:name="Medium Shading 2 Accent 6" w:semiHidden="0" w:uiPriority="64" w:unhideWhenUsed="0"/>
-    <w:lsdException w:name="Medium List 1 Accent 6" w:semiHidden="0" w:uiPriority="65" w:unhideWhenUsed="0"/>
-    <w:lsdException w:name="Medium List 2 Accent 6" w:semiHidden="0" w:uiPriority="66" w:unhideWhenUsed="0"/>
-    <w:lsdException w:name="Medium Grid 1 Accent 6" w:semiHidden="0" w:uiPriority="67" w:unhideWhenUsed="0"/>
-    <w:lsdException w:name="Medium Grid 2 Accent 6" w:semiHidden="0" w:uiPriority="68" w:unhideWhenUsed="0"/>
-    <w:lsdException w:name="Medium Grid 3 Accent 6" w:semiHidden="0" w:uiPriority="69" w:unhideWhenUsed="0"/>
-    <w:lsdException w:name="Dark List Accent 6" w:semiHidden="0" w:uiPriority="70" w:unhideWhenUsed="0"/>
-    <w:lsdException w:name="Colorful Shading Accent 6" w:semiHidden="0" w:uiPriority="71" w:unhideWhenUsed="0"/>
-    <w:lsdException w:name="Colorful List Accent 6" w:semiHidden="0" w:uiPriority="72" w:unhideWhenUsed="0"/>
-    <w:lsdException w:name="Colorful Grid Accent 6" w:semiHidden="0" w:uiPriority="73" w:unhideWhenUsed="0"/>
-    <w:lsdException w:name="Subtle Emphasis" w:semiHidden="0" w:uiPriority="19" w:unhideWhenUsed="0" w:qFormat="1"/>
-    <w:lsdException w:name="Intense Emphasis" w:semiHidden="0" w:uiPriority="21" w:unhideWhenUsed="0" w:qFormat="1"/>
-    <w:lsdException w:name="Subtle Reference" w:semiHidden="0" w:uiPriority="31" w:unhideWhenUsed="0" w:qFormat="1"/>
-    <w:lsdException w:name="Intense Reference" w:semiHidden="0" w:uiPriority="32" w:unhideWhenUsed="0" w:qFormat="1"/>
-    <w:lsdException w:name="Book Title" w:semiHidden="0" w:uiPriority="33" w:unhideWhenUsed="0" w:qFormat="1"/>
-    <w:lsdException w:name="Bibliography" w:uiPriority="37"/>
-    <w:lsdException w:name="TOC Heading" w:uiPriority="39" w:qFormat="1"/>
+  <w:latentStyles w:defLockedState="0" w:defUIPriority="99" w:defSemiHidden="0" w:defUnhideWhenUsed="0" w:defQFormat="0" w:count="371">
+    <w:lsdException w:name="Normal" w:uiPriority="0" w:qFormat="1"/>
+    <w:lsdException w:name="heading 1" w:uiPriority="9" w:qFormat="1"/>
+    <w:lsdException w:name="heading 2" w:semiHidden="1" w:uiPriority="9" w:unhideWhenUsed="1" w:qFormat="1"/>
+    <w:lsdException w:name="heading 3" w:semiHidden="1" w:uiPriority="9" w:unhideWhenUsed="1" w:qFormat="1"/>
+    <w:lsdException w:name="heading 4" w:semiHidden="1" w:uiPriority="9" w:unhideWhenUsed="1" w:qFormat="1"/>
+    <w:lsdException w:name="heading 5" w:semiHidden="1" w:uiPriority="9" w:unhideWhenUsed="1" w:qFormat="1"/>
+    <w:lsdException w:name="heading 6" w:semiHidden="1" w:uiPriority="9" w:unhideWhenUsed="1" w:qFormat="1"/>
+    <w:lsdException w:name="heading 7" w:semiHidden="1" w:uiPriority="9" w:unhideWhenUsed="1" w:qFormat="1"/>
+    <w:lsdException w:name="heading 8" w:semiHidden="1" w:uiPriority="9" w:unhideWhenUsed="1" w:qFormat="1"/>
+    <w:lsdException w:name="heading 9" w:semiHidden="1" w:uiPriority="9" w:unhideWhenUsed="1" w:qFormat="1"/>
+    <w:lsdException w:name="index 1" w:semiHidden="1" w:unhideWhenUsed="1"/>
+    <w:lsdException w:name="index 2" w:semiHidden="1" w:unhideWhenUsed="1"/>
+    <w:lsdException w:name="index 3" w:semiHidden="1" w:unhideWhenUsed="1"/>
+    <w:lsdException w:name="index 4" w:semiHidden="1" w:unhideWhenUsed="1"/>
+    <w:lsdException w:name="index 5" w:semiHidden="1" w:unhideWhenUsed="1"/>
+    <w:lsdException w:name="index 6" w:semiHidden="1" w:unhideWhenUsed="1"/>
+    <w:lsdException w:name="index 7" w:semiHidden="1" w:unhideWhenUsed="1"/>
+    <w:lsdException w:name="index 8" w:semiHidden="1" w:unhideWhenUsed="1"/>
+    <w:lsdException w:name="index 9" w:semiHidden="1" w:unhideWhenUsed="1"/>
+    <w:lsdException w:name="toc 1" w:semiHidden="1" w:uiPriority="39" w:unhideWhenUsed="1"/>
+    <w:lsdException w:name="toc 2" w:semiHidden="1" w:uiPriority="39" w:unhideWhenUsed="1"/>
+    <w:lsdException w:name="toc 3" w:semiHidden="1" w:uiPriority="39" w:unhideWhenUsed="1"/>
+    <w:lsdException w:name="toc 4" w:semiHidden="1" w:uiPriority="39" w:unhideWhenUsed="1"/>
+    <w:lsdException w:name="toc 5" w:semiHidden="1" w:uiPriority="39" w:unhideWhenUsed="1"/>
+    <w:lsdException w:name="toc 6" w:semiHidden="1" w:uiPriority="39" w:unhideWhenUsed="1"/>
+    <w:lsdException w:name="toc 7" w:semiHidden="1" w:uiPriority="39" w:unhideWhenUsed="1"/>
+    <w:lsdException w:name="toc 8" w:semiHidden="1" w:uiPriority="39" w:unhideWhenUsed="1"/>
+    <w:lsdException w:name="toc 9" w:semiHidden="1" w:uiPriority="39" w:unhideWhenUsed="1"/>
+    <w:lsdException w:name="Normal Indent" w:semiHidden="1" w:unhideWhenUsed="1"/>
+    <w:lsdException w:name="footnote text" w:semiHidden="1" w:unhideWhenUsed="1"/>
+    <w:lsdException w:name="annotation text" w:semiHidden="1" w:unhideWhenUsed="1"/>
+    <w:lsdException w:name="header" w:semiHidden="1" w:unhideWhenUsed="1"/>
+    <w:lsdException w:name="footer" w:semiHidden="1" w:unhideWhenUsed="1"/>
+    <w:lsdException w:name="index heading" w:semiHidden="1" w:unhideWhenUsed="1"/>
+    <w:lsdException w:name="caption" w:semiHidden="1" w:uiPriority="35" w:unhideWhenUsed="1" w:qFormat="1"/>
+    <w:lsdException w:name="table of figures" w:semiHidden="1" w:unhideWhenUsed="1"/>
+    <w:lsdException w:name="envelope address" w:semiHidden="1" w:unhideWhenUsed="1"/>
+    <w:lsdException w:name="envelope return" w:semiHidden="1" w:unhideWhenUsed="1"/>
+    <w:lsdException w:name="footnote reference" w:semiHidden="1" w:unhideWhenUsed="1"/>
+    <w:lsdException w:name="annotation reference" w:semiHidden="1" w:unhideWhenUsed="1"/>
+    <w:lsdException w:name="line number" w:semiHidden="1" w:unhideWhenUsed="1"/>
+    <w:lsdException w:name="page number" w:semiHidden="1" w:unhideWhenUsed="1"/>
+    <w:lsdException w:name="endnote reference" w:semiHidden="1" w:unhideWhenUsed="1"/>
+    <w:lsdException w:name="endnote text" w:semiHidden="1" w:unhideWhenUsed="1"/>
+    <w:lsdException w:name="table of authorities" w:semiHidden="1" w:unhideWhenUsed="1"/>
+    <w:lsdException w:name="macro" w:semiHidden="1" w:unhideWhenUsed="1"/>
+    <w:lsdException w:name="toa heading" w:semiHidden="1" w:unhideWhenUsed="1"/>
+    <w:lsdException w:name="List" w:semiHidden="1" w:unhideWhenUsed="1"/>
+    <w:lsdException w:name="List Bullet" w:semiHidden="1" w:unhideWhenUsed="1"/>
+    <w:lsdException w:name="List Number" w:semiHidden="1" w:unhideWhenUsed="1"/>
+    <w:lsdException w:name="List 2" w:semiHidden="1" w:unhideWhenUsed="1"/>
+    <w:lsdException w:name="List 3" w:semiHidden="1" w:unhideWhenUsed="1"/>
+    <w:lsdException w:name="List 4" w:semiHidden="1" w:unhideWhenUsed="1"/>
+    <w:lsdException w:name="List 5" w:semiHidden="1" w:unhideWhenUsed="1"/>
+    <w:lsdException w:name="List Bullet 2" w:semiHidden="1" w:unhideWhenUsed="1"/>
+    <w:lsdException w:name="List Bullet 3" w:semiHidden="1" w:unhideWhenUsed="1"/>
+    <w:lsdException w:name="List Bullet 4" w:semiHidden="1" w:unhideWhenUsed="1"/>
+    <w:lsdException w:name="List Bullet 5" w:semiHidden="1" w:unhideWhenUsed="1"/>
+    <w:lsdException w:name="List Number 2" w:semiHidden="1" w:unhideWhenUsed="1"/>
+    <w:lsdException w:name="List Number 3" w:semiHidden="1" w:unhideWhenUsed="1"/>
+    <w:lsdException w:name="List Number 4" w:semiHidden="1" w:unhideWhenUsed="1"/>
+    <w:lsdException w:name="List Number 5" w:semiHidden="1" w:unhideWhenUsed="1"/>
+    <w:lsdException w:name="Title" w:uiPriority="10" w:qFormat="1"/>
+    <w:lsdException w:name="Closing" w:semiHidden="1" w:unhideWhenUsed="1"/>
+    <w:lsdException w:name="Signature" w:semiHidden="1" w:unhideWhenUsed="1"/>
+    <w:lsdException w:name="Default Paragraph Font" w:semiHidden="1" w:uiPriority="1" w:unhideWhenUsed="1"/>
+    <w:lsdException w:name="Body Text" w:semiHidden="1" w:unhideWhenUsed="1"/>
+    <w:lsdException w:name="Body Text Indent" w:semiHidden="1" w:unhideWhenUsed="1"/>
+    <w:lsdException w:name="List Continue" w:semiHidden="1" w:unhideWhenUsed="1"/>
+    <w:lsdException w:name="List Continue 2" w:semiHidden="1" w:unhideWhenUsed="1"/>
+    <w:lsdException w:name="List Continue 3" w:semiHidden="1" w:unhideWhenUsed="1"/>
+    <w:lsdException w:name="List Continue 4" w:semiHidden="1" w:unhideWhenUsed="1"/>
+    <w:lsdException w:name="List Continue 5" w:semiHidden="1" w:unhideWhenUsed="1"/>
+    <w:lsdException w:name="Message Header" w:semiHidden="1" w:unhideWhenUsed="1"/>
+    <w:lsdException w:name="Subtitle" w:uiPriority="11" w:qFormat="1"/>
+    <w:lsdException w:name="Salutation" w:semiHidden="1" w:unhideWhenUsed="1"/>
+    <w:lsdException w:name="Date" w:semiHidden="1" w:unhideWhenUsed="1"/>
+    <w:lsdException w:name="Body Text First Indent" w:semiHidden="1" w:unhideWhenUsed="1"/>
+    <w:lsdException w:name="Body Text First Indent 2" w:semiHidden="1" w:unhideWhenUsed="1"/>
+    <w:lsdException w:name="Note Heading" w:semiHidden="1" w:unhideWhenUsed="1"/>
+    <w:lsdException w:name="Body Text 2" w:semiHidden="1" w:unhideWhenUsed="1"/>
+    <w:lsdException w:name="Body Text 3" w:semiHidden="1" w:unhideWhenUsed="1"/>
+    <w:lsdException w:name="Body Text Indent 2" w:semiHidden="1" w:unhideWhenUsed="1"/>
+    <w:lsdException w:name="Body Text Indent 3" w:semiHidden="1" w:unhideWhenUsed="1"/>
+    <w:lsdException w:name="Block Text" w:semiHidden="1" w:unhideWhenUsed="1"/>
+    <w:lsdException w:name="Hyperlink" w:semiHidden="1" w:unhideWhenUsed="1"/>
+    <w:lsdException w:name="FollowedHyperlink" w:semiHidden="1" w:unhideWhenUsed="1"/>
+    <w:lsdException w:name="Strong" w:uiPriority="22" w:qFormat="1"/>
+    <w:lsdException w:name="Emphasis" w:uiPriority="20" w:qFormat="1"/>
+    <w:lsdException w:name="Document Map" w:semiHidden="1" w:unhideWhenUsed="1"/>
+    <w:lsdException w:name="Plain Text" w:semiHidden="1" w:unhideWhenUsed="1"/>
+    <w:lsdException w:name="E-mail Signature" w:semiHidden="1" w:unhideWhenUsed="1"/>
+    <w:lsdException w:name="HTML Top of Form" w:semiHidden="1" w:unhideWhenUsed="1"/>
+    <w:lsdException w:name="HTML Bottom of Form" w:semiHidden="1" w:unhideWhenUsed="1"/>
+    <w:lsdException w:name="Normal (Web)" w:semiHidden="1" w:unhideWhenUsed="1"/>
+    <w:lsdException w:name="HTML Acronym" w:semiHidden="1" w:unhideWhenUsed="1"/>
+    <w:lsdException w:name="HTML Address" w:semiHidden="1" w:unhideWhenUsed="1"/>
+    <w:lsdException w:name="HTML Cite" w:semiHidden="1" w:unhideWhenUsed="1"/>
+    <w:lsdException w:name="HTML Code" w:semiHidden="1" w:unhideWhenUsed="1"/>
+    <w:lsdException w:name="HTML Definition" w:semiHidden="1" w:unhideWhenUsed="1"/>
+    <w:lsdException w:name="HTML Keyboard" w:semiHidden="1" w:unhideWhenUsed="1"/>
+    <w:lsdException w:name="HTML Preformatted" w:semiHidden="1" w:unhideWhenUsed="1"/>
+    <w:lsdException w:name="HTML Sample" w:semiHidden="1" w:unhideWhenUsed="1"/>
+    <w:lsdException w:name="HTML Typewriter" w:semiHidden="1" w:unhideWhenUsed="1"/>
+    <w:lsdException w:name="HTML Variable" w:semiHidden="1" w:unhideWhenUsed="1"/>
+    <w:lsdException w:name="Normal Table" w:semiHidden="1" w:unhideWhenUsed="1"/>
+    <w:lsdException w:name="annotation subject" w:semiHidden="1" w:unhideWhenUsed="1"/>
+    <w:lsdException w:name="No List" w:semiHidden="1" w:unhideWhenUsed="1"/>
+    <w:lsdException w:name="Outline List 1" w:semiHidden="1" w:unhideWhenUsed="1"/>
+    <w:lsdException w:name="Outline List 2" w:semiHidden="1" w:unhideWhenUsed="1"/>
+    <w:lsdException w:name="Outline List 3" w:semiHidden="1" w:unhideWhenUsed="1"/>
+    <w:lsdException w:name="Table Simple 1" w:semiHidden="1" w:unhideWhenUsed="1"/>
+    <w:lsdException w:name="Table Simple 2" w:semiHidden="1" w:unhideWhenUsed="1"/>
+    <w:lsdException w:name="Table Simple 3" w:semiHidden="1" w:unhideWhenUsed="1"/>
+    <w:lsdException w:name="Table Classic 1" w:semiHidden="1" w:unhideWhenUsed="1"/>
+    <w:lsdException w:name="Table Classic 2" w:semiHidden="1" w:unhideWhenUsed="1"/>
+    <w:lsdException w:name="Table Classic 3" w:semiHidden="1" w:unhideWhenUsed="1"/>
+    <w:lsdException w:name="Table Classic 4" w:semiHidden="1" w:unhideWhenUsed="1"/>
+    <w:lsdException w:name="Table Colorful 1" w:semiHidden="1" w:unhideWhenUsed="1"/>
+    <w:lsdException w:name="Table Colorful 2" w:semiHidden="1" w:unhideWhenUsed="1"/>
+    <w:lsdException w:name="Table Colorful 3" w:semiHidden="1" w:unhideWhenUsed="1"/>
+    <w:lsdException w:name="Table Columns 1" w:semiHidden="1" w:unhideWhenUsed="1"/>
+    <w:lsdException w:name="Table Columns 2" w:semiHidden="1" w:unhideWhenUsed="1"/>
+    <w:lsdException w:name="Table Columns 3" w:semiHidden="1" w:unhideWhenUsed="1"/>
+    <w:lsdException w:name="Table Columns 4" w:semiHidden="1" w:unhideWhenUsed="1"/>
+    <w:lsdException w:name="Table Columns 5" w:semiHidden="1" w:unhideWhenUsed="1"/>
+    <w:lsdException w:name="Table Grid 1" w:semiHidden="1" w:unhideWhenUsed="1"/>
+    <w:lsdException w:name="Table Grid 2" w:semiHidden="1" w:unhideWhenUsed="1"/>
+    <w:lsdException w:name="Table Grid 3" w:semiHidden="1" w:unhideWhenUsed="1"/>
+    <w:lsdException w:name="Table Grid 4" w:semiHidden="1" w:unhideWhenUsed="1"/>
+    <w:lsdException w:name="Table Grid 5" w:semiHidden="1" w:unhideWhenUsed="1"/>
+    <w:lsdException w:name="Table Grid 6" w:semiHidden="1" w:unhideWhenUsed="1"/>
+    <w:lsdException w:name="Table Grid 7" w:semiHidden="1" w:unhideWhenUsed="1"/>
+    <w:lsdException w:name="Table Grid 8" w:semiHidden="1" w:unhideWhenUsed="1"/>
+    <w:lsdException w:name="Table List 1" w:semiHidden="1" w:unhideWhenUsed="1"/>
+    <w:lsdException w:name="Table List 2" w:semiHidden="1" w:unhideWhenUsed="1"/>
+    <w:lsdException w:name="Table List 3" w:semiHidden="1" w:unhideWhenUsed="1"/>
+    <w:lsdException w:name="Table List 4" w:semiHidden="1" w:unhideWhenUsed="1"/>
+    <w:lsdException w:name="Table List 5" w:semiHidden="1" w:unhideWhenUsed="1"/>
+    <w:lsdException w:name="Table List 6" w:semiHidden="1" w:unhideWhenUsed="1"/>
+    <w:lsdException w:name="Table List 7" w:semiHidden="1" w:unhideWhenUsed="1"/>
+    <w:lsdException w:name="Table List 8" w:semiHidden="1" w:unhideWhenUsed="1"/>
+    <w:lsdException w:name="Table 3D effects 1" w:semiHidden="1" w:unhideWhenUsed="1"/>
+    <w:lsdException w:name="Table 3D effects 2" w:semiHidden="1" w:unhideWhenUsed="1"/>
+    <w:lsdException w:name="Table 3D effects 3" w:semiHidden="1" w:unhideWhenUsed="1"/>
+    <w:lsdException w:name="Table Contemporary" w:semiHidden="1" w:unhideWhenUsed="1"/>
+    <w:lsdException w:name="Table Elegant" w:semiHidden="1" w:unhideWhenUsed="1"/>
+    <w:lsdException w:name="Table Professional" w:semiHidden="1" w:unhideWhenUsed="1"/>
+    <w:lsdException w:name="Table Subtle 1" w:semiHidden="1" w:unhideWhenUsed="1"/>
+    <w:lsdException w:name="Table Subtle 2" w:semiHidden="1" w:unhideWhenUsed="1"/>
+    <w:lsdException w:name="Table Web 1" w:semiHidden="1" w:unhideWhenUsed="1"/>
+    <w:lsdException w:name="Table Web 2" w:semiHidden="1" w:unhideWhenUsed="1"/>
+    <w:lsdException w:name="Table Web 3" w:semiHidden="1" w:unhideWhenUsed="1"/>
+    <w:lsdException w:name="Balloon Text" w:semiHidden="1" w:unhideWhenUsed="1"/>
+    <w:lsdException w:name="Table Grid" w:uiPriority="59"/>
+    <w:lsdException w:name="Table Theme" w:semiHidden="1" w:unhideWhenUsed="1"/>
+    <w:lsdException w:name="Placeholder Text" w:semiHidden="1"/>
+    <w:lsdException w:name="No Spacing" w:uiPriority="1" w:qFormat="1"/>
+    <w:lsdException w:name="Light Shading" w:uiPriority="60"/>
+    <w:lsdException w:name="Light List" w:uiPriority="61"/>
+    <w:lsdException w:name="Light Grid" w:uiPriority="62"/>
+    <w:lsdException w:name="Medium Shading 1" w:uiPriority="63"/>
+    <w:lsdException w:name="Medium Shading 2" w:uiPriority="64"/>
+    <w:lsdException w:name="Medium List 1" w:uiPriority="65"/>
+    <w:lsdException w:name="Medium List 2" w:uiPriority="66"/>
+    <w:lsdException w:name="Medium Grid 1" w:uiPriority="67"/>
+    <w:lsdException w:name="Medium Grid 2" w:uiPriority="68"/>
+    <w:lsdException w:name="Medium Grid 3" w:uiPriority="69"/>
+    <w:lsdException w:name="Dark List" w:uiPriority="70"/>
+    <w:lsdException w:name="Colorful Shading" w:uiPriority="71"/>
+    <w:lsdException w:name="Colorful List" w:uiPriority="72"/>
+    <w:lsdException w:name="Colorful Grid" w:uiPriority="73"/>
+    <w:lsdException w:name="Light Shading Accent 1" w:uiPriority="60"/>
+    <w:lsdException w:name="Light List Accent 1" w:uiPriority="61"/>
+    <w:lsdException w:name="Light Grid Accent 1" w:uiPriority="62"/>
+    <w:lsdException w:name="Medium Shading 1 Accent 1" w:uiPriority="63"/>
+    <w:lsdException w:name="Medium Shading 2 Accent 1" w:uiPriority="64"/>
+    <w:lsdException w:name="Medium List 1 Accent 1" w:uiPriority="65"/>
+    <w:lsdException w:name="Revision" w:semiHidden="1"/>
+    <w:lsdException w:name="List Paragraph" w:uiPriority="34" w:qFormat="1"/>
+    <w:lsdException w:name="Quote" w:uiPriority="29" w:qFormat="1"/>
+    <w:lsdException w:name="Intense Quote" w:uiPriority="30" w:qFormat="1"/>
+    <w:lsdException w:name="Medium List 2 Accent 1" w:uiPriority="66"/>
+    <w:lsdException w:name="Medium Grid 1 Accent 1" w:uiPriority="67"/>
+    <w:lsdException w:name="Medium Grid 2 Accent 1" w:uiPriority="68"/>
+    <w:lsdException w:name="Medium Grid 3 Accent 1" w:uiPriority="69"/>
+    <w:lsdException w:name="Dark List Accent 1" w:uiPriority="70"/>
+    <w:lsdException w:name="Colorful Shading Accent 1" w:uiPriority="71"/>
+    <w:lsdException w:name="Colorful List Accent 1" w:uiPriority="72"/>
+    <w:lsdException w:name="Colorful Grid Accent 1" w:uiPriority="73"/>
+    <w:lsdException w:name="Light Shading Accent 2" w:uiPriority="60"/>
+    <w:lsdException w:name="Light List Accent 2" w:uiPriority="61"/>
+    <w:lsdException w:name="Light Grid Accent 2" w:uiPriority="62"/>
+    <w:lsdException w:name="Medium Shading 1 Accent 2" w:uiPriority="63"/>
+    <w:lsdException w:name="Medium Shading 2 Accent 2" w:uiPriority="64"/>
+    <w:lsdException w:name="Medium List 1 Accent 2" w:uiPriority="65"/>
+    <w:lsdException w:name="Medium List 2 Accent 2" w:uiPriority="66"/>
+    <w:lsdException w:name="Medium Grid 1 Accent 2" w:uiPriority="67"/>
+    <w:lsdException w:name="Medium Grid 2 Accent 2" w:uiPriority="68"/>
+    <w:lsdException w:name="Medium Grid 3 Accent 2" w:uiPriority="69"/>
+    <w:lsdException w:name="Dark List Accent 2" w:uiPriority="70"/>
+    <w:lsdException w:name="Colorful Shading Accent 2" w:uiPriority="71"/>
+    <w:lsdException w:name="Colorful List Accent 2" w:uiPriority="72"/>
+    <w:lsdException w:name="Colorful Grid Accent 2" w:uiPriority="73"/>
+    <w:lsdException w:name="Light Shading Accent 3" w:uiPriority="60"/>
+    <w:lsdException w:name="Light List Accent 3" w:uiPriority="61"/>
+    <w:lsdException w:name="Light Grid Accent 3" w:uiPriority="62"/>
+    <w:lsdException w:name="Medium Shading 1 Accent 3" w:uiPriority="63"/>
+    <w:lsdException w:name="Medium Shading 2 Accent 3" w:uiPriority="64"/>
+    <w:lsdException w:name="Medium List 1 Accent 3" w:uiPriority="65"/>
+    <w:lsdException w:name="Medium List 2 Accent 3" w:uiPriority="66"/>
+    <w:lsdException w:name="Medium Grid 1 Accent 3" w:uiPriority="67"/>
+    <w:lsdException w:name="Medium Grid 2 Accent 3" w:uiPriority="68"/>
+    <w:lsdException w:name="Medium Grid 3 Accent 3" w:uiPriority="69"/>
+    <w:lsdException w:name="Dark List Accent 3" w:uiPriority="70"/>
+    <w:lsdException w:name="Colorful Shading Accent 3" w:uiPriority="71"/>
+    <w:lsdException w:name="Colorful List Accent 3" w:uiPriority="72"/>
+    <w:lsdException w:name="Colorful Grid Accent 3" w:uiPriority="73"/>
+    <w:lsdException w:name="Light Shading Accent 4" w:uiPriority="60"/>
+    <w:lsdException w:name="Light List Accent 4" w:uiPriority="61"/>
+    <w:lsdException w:name="Light Grid Accent 4" w:uiPriority="62"/>
+    <w:lsdException w:name="Medium Shading 1 Accent 4" w:uiPriority="63"/>
+    <w:lsdException w:name="Medium Shading 2 Accent 4" w:uiPriority="64"/>
+    <w:lsdException w:name="Medium List 1 Accent 4" w:uiPriority="65"/>
+    <w:lsdException w:name="Medium List 2 Accent 4" w:uiPriority="66"/>
+    <w:lsdException w:name="Medium Grid 1 Accent 4" w:uiPriority="67"/>
+    <w:lsdException w:name="Medium Grid 2 Accent 4" w:uiPriority="68"/>
+    <w:lsdException w:name="Medium Grid 3 Accent 4" w:uiPriority="69"/>
+    <w:lsdException w:name="Dark List Accent 4" w:uiPriority="70"/>
+    <w:lsdException w:name="Colorful Shading Accent 4" w:uiPriority="71"/>
+    <w:lsdException w:name="Colorful List Accent 4" w:uiPriority="72"/>
+    <w:lsdException w:name="Colorful Grid Accent 4" w:uiPriority="73"/>
+    <w:lsdException w:name="Light Shading Accent 5" w:uiPriority="60"/>
+    <w:lsdException w:name="Light List Accent 5" w:uiPriority="61"/>
+    <w:lsdException w:name="Light Grid Accent 5" w:uiPriority="62"/>
+    <w:lsdException w:name="Medium Shading 1 Accent 5" w:uiPriority="63"/>
+    <w:lsdException w:name="Medium Shading 2 Accent 5" w:uiPriority="64"/>
+    <w:lsdException w:name="Medium List 1 Accent 5" w:uiPriority="65"/>
+    <w:lsdException w:name="Medium List 2 Accent 5" w:uiPriority="66"/>
+    <w:lsdException w:name="Medium Grid 1 Accent 5" w:uiPriority="67"/>
+    <w:lsdException w:name="Medium Grid 2 Accent 5" w:uiPriority="68"/>
+    <w:lsdException w:name="Medium Grid 3 Accent 5" w:uiPriority="69"/>
+    <w:lsdException w:name="Dark List Accent 5" w:uiPriority="70"/>
+    <w:lsdException w:name="Colorful Shading Accent 5" w:uiPriority="71"/>
+    <w:lsdException w:name="Colorful List Accent 5" w:uiPriority="72"/>
+    <w:lsdException w:name="Colorful Grid Accent 5" w:uiPriority="73"/>
+    <w:lsdException w:name="Light Shading Accent 6" w:uiPriority="60"/>
+    <w:lsdException w:name="Light List Accent 6" w:uiPriority="61"/>
+    <w:lsdException w:name="Light Grid Accent 6" w:uiPriority="62"/>
+    <w:lsdException w:name="Medium Shading 1 Accent 6" w:uiPriority="63"/>
+    <w:lsdException w:name="Medium Shading 2 Accent 6" w:uiPriority="64"/>
+    <w:lsdException w:name="Medium List 1 Accent 6" w:uiPriority="65"/>
+    <w:lsdException w:name="Medium List 2 Accent 6" w:uiPriority="66"/>
+    <w:lsdException w:name="Medium Grid 1 Accent 6" w:uiPriority="67"/>
+    <w:lsdException w:name="Medium Grid 2 Accent 6" w:uiPriority="68"/>
+    <w:lsdException w:name="Medium Grid 3 Accent 6" w:uiPriority="69"/>
+    <w:lsdException w:name="Dark List Accent 6" w:uiPriority="70"/>
+    <w:lsdException w:name="Colorful Shading Accent 6" w:uiPriority="71"/>
+    <w:lsdException w:name="Colorful List Accent 6" w:uiPriority="72"/>
+    <w:lsdException w:name="Colorful Grid Accent 6" w:uiPriority="73"/>
+    <w:lsdException w:name="Subtle Emphasis" w:uiPriority="19" w:qFormat="1"/>
+    <w:lsdException w:name="Intense Emphasis" w:uiPriority="21" w:qFormat="1"/>
+    <w:lsdException w:name="Subtle Reference" w:uiPriority="31" w:qFormat="1"/>
+    <w:lsdException w:name="Intense Reference" w:uiPriority="32" w:qFormat="1"/>
+    <w:lsdException w:name="Book Title" w:uiPriority="33" w:qFormat="1"/>
+    <w:lsdException w:name="Bibliography" w:semiHidden="1" w:uiPriority="37" w:unhideWhenUsed="1"/>
+    <w:lsdException w:name="TOC Heading" w:semiHidden="1" w:uiPriority="39" w:unhideWhenUsed="1" w:qFormat="1"/>
+    <w:lsdException w:name="Plain Table 1" w:uiPriority="41"/>
+    <w:lsdException w:name="Plain Table 2" w:uiPriority="42"/>
+    <w:lsdException w:name="Plain Table 3" w:uiPriority="43"/>
+    <w:lsdException w:name="Plain Table 4" w:uiPriority="44"/>
+    <w:lsdException w:name="Plain Table 5" w:uiPriority="45"/>
+    <w:lsdException w:name="Grid Table Light" w:uiPriority="40"/>
+    <w:lsdException w:name="Grid Table 1 Light" w:uiPriority="46"/>
+    <w:lsdException w:name="Grid Table 2" w:uiPriority="47"/>
+    <w:lsdException w:name="Grid Table 3" w:uiPriority="48"/>
+    <w:lsdException w:name="Grid Table 4" w:uiPriority="49"/>
+    <w:lsdException w:name="Grid Table 5 Dark" w:uiPriority="50"/>
+    <w:lsdException w:name="Grid Table 6 Colorful" w:uiPriority="51"/>
+    <w:lsdException w:name="Grid Table 7 Colorful" w:uiPriority="52"/>
+    <w:lsdException w:name="Grid Table 1 Light Accent 1" w:uiPriority="46"/>
+    <w:lsdException w:name="Grid Table 2 Accent 1" w:uiPriority="47"/>
+    <w:lsdException w:name="Grid Table 3 Accent 1" w:uiPriority="48"/>
+    <w:lsdException w:name="Grid Table 4 Accent 1" w:uiPriority="49"/>
+    <w:lsdException w:name="Grid Table 5 Dark Accent 1" w:uiPriority="50"/>
+    <w:lsdException w:name="Grid Table 6 Colorful Accent 1" w:uiPriority="51"/>
+    <w:lsdException w:name="Grid Table 7 Colorful Accent 1" w:uiPriority="52"/>
+    <w:lsdException w:name="Grid Table 1 Light Accent 2" w:uiPriority="46"/>
+    <w:lsdException w:name="Grid Table 2 Accent 2" w:uiPriority="47"/>
+    <w:lsdException w:name="Grid Table 3 Accent 2" w:uiPriority="48"/>
+    <w:lsdException w:name="Grid Table 4 Accent 2" w:uiPriority="49"/>
+    <w:lsdException w:name="Grid Table 5 Dark Accent 2" w:uiPriority="50"/>
+    <w:lsdException w:name="Grid Table 6 Colorful Accent 2" w:uiPriority="51"/>
+    <w:lsdException w:name="Grid Table 7 Colorful Accent 2" w:uiPriority="52"/>
+    <w:lsdException w:name="Grid Table 1 Light Accent 3" w:uiPriority="46"/>
+    <w:lsdException w:name="Grid Table 2 Accent 3" w:uiPriority="47"/>
+    <w:lsdException w:name="Grid Table 3 Accent 3" w:uiPriority="48"/>
+    <w:lsdException w:name="Grid Table 4 Accent 3" w:uiPriority="49"/>
+    <w:lsdException w:name="Grid Table 5 Dark Accent 3" w:uiPriority="50"/>
+    <w:lsdException w:name="Grid Table 6 Colorful Accent 3" w:uiPriority="51"/>
+    <w:lsdException w:name="Grid Table 7 Colorful Accent 3" w:uiPriority="52"/>
+    <w:lsdException w:name="Grid Table 1 Light Accent 4" w:uiPriority="46"/>
+    <w:lsdException w:name="Grid Table 2 Accent 4" w:uiPriority="47"/>
+    <w:lsdException w:name="Grid Table 3 Accent 4" w:uiPriority="48"/>
+    <w:lsdException w:name="Grid Table 4 Accent 4" w:uiPriority="49"/>
+    <w:lsdException w:name="Grid Table 5 Dark Accent 4" w:uiPriority="50"/>
+    <w:lsdException w:name="Grid Table 6 Colorful Accent 4" w:uiPriority="51"/>
+    <w:lsdException w:name="Grid Table 7 Colorful Accent 4" w:uiPriority="52"/>
+    <w:lsdException w:name="Grid Table 1 Light Accent 5" w:uiPriority="46"/>
+    <w:lsdException w:name="Grid Table 2 Accent 5" w:uiPriority="47"/>
+    <w:lsdException w:name="Grid Table 3 Accent 5" w:uiPriority="48"/>
+    <w:lsdException w:name="Grid Table 4 Accent 5" w:uiPriority="49"/>
+    <w:lsdException w:name="Grid Table 5 Dark Accent 5" w:uiPriority="50"/>
+    <w:lsdException w:name="Grid Table 6 Colorful Accent 5" w:uiPriority="51"/>
+    <w:lsdException w:name="Grid Table 7 Colorful Accent 5" w:uiPriority="52"/>
+    <w:lsdException w:name="Grid Table 1 Light Accent 6" w:uiPriority="46"/>
+    <w:lsdException w:name="Grid Table 2 Accent 6" w:uiPriority="47"/>
+    <w:lsdException w:name="Grid Table 3 Accent 6" w:uiPriority="48"/>
+    <w:lsdException w:name="Grid Table 4 Accent 6" w:uiPriority="49"/>
+    <w:lsdException w:name="Grid Table 5 Dark Accent 6" w:uiPriority="50"/>
+    <w:lsdException w:name="Grid Table 6 Colorful Accent 6" w:uiPriority="51"/>
+    <w:lsdException w:name="Grid Table 7 Colorful Accent 6" w:uiPriority="52"/>
+    <w:lsdException w:name="List Table 1 Light" w:uiPriority="46"/>
+    <w:lsdException w:name="List Table 2" w:uiPriority="47"/>
+    <w:lsdException w:name="List Table 3" w:uiPriority="48"/>
+    <w:lsdException w:name="List Table 4" w:uiPriority="49"/>
+    <w:lsdException w:name="List Table 5 Dark" w:uiPriority="50"/>
+    <w:lsdException w:name="List Table 6 Colorful" w:uiPriority="51"/>
+    <w:lsdException w:name="List Table 7 Colorful" w:uiPriority="52"/>
+    <w:lsdException w:name="List Table 1 Light Accent 1" w:uiPriority="46"/>
+    <w:lsdException w:name="List Table 2 Accent 1" w:uiPriority="47"/>
+    <w:lsdException w:name="List Table 3 Accent 1" w:uiPriority="48"/>
+    <w:lsdException w:name="List Table 4 Accent 1" w:uiPriority="49"/>
+    <w:lsdException w:name="List Table 5 Dark Accent 1" w:uiPriority="50"/>
+    <w:lsdException w:name="List Table 6 Colorful Accent 1" w:uiPriority="51"/>
+    <w:lsdException w:name="List Table 7 Colorful Accent 1" w:uiPriority="52"/>
+    <w:lsdException w:name="List Table 1 Light Accent 2" w:uiPriority="46"/>
+    <w:lsdException w:name="List Table 2 Accent 2" w:uiPriority="47"/>
+    <w:lsdException w:name="List Table 3 Accent 2" w:uiPriority="48"/>
+    <w:lsdException w:name="List Table 4 Accent 2" w:uiPriority="49"/>
+    <w:lsdException w:name="List Table 5 Dark Accent 2" w:uiPriority="50"/>
+    <w:lsdException w:name="List Table 6 Colorful Accent 2" w:uiPriority="51"/>
+    <w:lsdException w:name="List Table 7 Colorful Accent 2" w:uiPriority="52"/>
+    <w:lsdException w:name="List Table 1 Light Accent 3" w:uiPriority="46"/>
+    <w:lsdException w:name="List Table 2 Accent 3" w:uiPriority="47"/>
+    <w:lsdException w:name="List Table 3 Accent 3" w:uiPriority="48"/>
+    <w:lsdException w:name="List Table 4 Accent 3" w:uiPriority="49"/>
+    <w:lsdException w:name="List Table 5 Dark Accent 3" w:uiPriority="50"/>
+    <w:lsdException w:name="List Table 6 Colorful Accent 3" w:uiPriority="51"/>
+    <w:lsdException w:name="List Table 7 Colorful Accent 3" w:uiPriority="52"/>
+    <w:lsdException w:name="List Table 1 Light Accent 4" w:uiPriority="46"/>
+    <w:lsdException w:name="List Table 2 Accent 4" w:uiPriority="47"/>
+    <w:lsdException w:name="List Table 3 Accent 4" w:uiPriority="48"/>
+    <w:lsdException w:name="List Table 4 Accent 4" w:uiPriority="49"/>
+    <w:lsdException w:name="List Table 5 Dark Accent 4" w:uiPriority="50"/>
+    <w:lsdException w:name="List Table 6 Colorful Accent 4" w:uiPriority="51"/>
+    <w:lsdException w:name="List Table 7 Colorful Accent 4" w:uiPriority="52"/>
+    <w:lsdException w:name="List Table 1 Light Accent 5" w:uiPriority="46"/>
+    <w:lsdException w:name="List Table 2 Accent 5" w:uiPriority="47"/>
+    <w:lsdException w:name="List Table 3 Accent 5" w:uiPriority="48"/>
+    <w:lsdException w:name="List Table 4 Accent 5" w:uiPriority="49"/>
+    <w:lsdException w:name="List Table 5 Dark Accent 5" w:uiPriority="50"/>
+    <w:lsdException w:name="List Table 6 Colorful Accent 5" w:uiPriority="51"/>
+    <w:lsdException w:name="List Table 7 Colorful Accent 5" w:uiPriority="52"/>
+    <w:lsdException w:name="List Table 1 Light Accent 6" w:uiPriority="46"/>
+    <w:lsdException w:name="List Table 2 Accent 6" w:uiPriority="47"/>
+    <w:lsdException w:name="List Table 3 Accent 6" w:uiPriority="48"/>
+    <w:lsdException w:name="List Table 4 Accent 6" w:uiPriority="49"/>
+    <w:lsdException w:name="List Table 5 Dark Accent 6" w:uiPriority="50"/>
+    <w:lsdException w:name="List Table 6 Colorful Accent 6" w:uiPriority="51"/>
+    <w:lsdException w:name="List Table 7 Colorful Accent 6" w:uiPriority="52"/>
   </w:latentStyles>
   <w:style w:type="paragraph" w:default="1" w:styleId="Standard">
     <w:name w:val="Normal"/>

</xml_diff>

<commit_message>
Checken Sciebo datenbank, hochladen Energiebericht UIW bearbeitet, Latex erste Beschreibung Gebäudemodell
</commit_message>
<xml_diff>
--- a/Offene Fragen.docx
+++ b/Offene Fragen.docx
@@ -6,8 +6,6 @@
       <w:r>
         <w:t>Offene Fragen</w:t>
       </w:r>
-      <w:bookmarkStart w:id="0" w:name="_GoBack"/>
-      <w:bookmarkEnd w:id="0"/>
     </w:p>
     <w:p>
       <w:pPr>
@@ -1359,8 +1357,14 @@
         <w:ind w:left="1985" w:firstLine="0"/>
       </w:pPr>
       <w:r>
+        <w:rPr>
+          <w:color w:val="00B050"/>
+        </w:rPr>
         <w:lastRenderedPageBreak/>
-        <w:t>Check en wie groß die Leistung von der Kältemaschine ist,</w:t>
+        <w:t>Check en wie groß die Leistung von der Kältemaschine ist</w:t>
+      </w:r>
+      <w:r>
+        <w:t>,</w:t>
       </w:r>
     </w:p>
     <w:p>
@@ -1482,6 +1486,123 @@
         </w:numPr>
       </w:pPr>
       <w:r>
+        <w:t xml:space="preserve">Fotodokumentation HÖRN Zone </w:t>
+      </w:r>
+      <w:proofErr w:type="gramStart"/>
+      <w:r>
+        <w:t>D</w:t>
+      </w:r>
+      <w:r>
+        <w:t xml:space="preserve">  /</w:t>
+      </w:r>
+      <w:proofErr w:type="gramEnd"/>
+      <w:r>
+        <w:t xml:space="preserve"> Begehung Technik </w:t>
+      </w:r>
+    </w:p>
+    <w:p>
+      <w:pPr>
+        <w:pStyle w:val="Listenabsatz"/>
+        <w:numPr>
+          <w:ilvl w:val="0"/>
+          <w:numId w:val="1"/>
+        </w:numPr>
+      </w:pPr>
+      <w:proofErr w:type="spellStart"/>
+      <w:r>
+        <w:t>Sciebo</w:t>
+      </w:r>
+      <w:proofErr w:type="spellEnd"/>
+      <w:r>
+        <w:t xml:space="preserve"> noch angucken : </w:t>
+      </w:r>
+      <w:r>
+        <w:sym w:font="Wingdings" w:char="F0E0"/>
+      </w:r>
+      <w:r>
+        <w:t xml:space="preserve"> Datenbank</w:t>
+      </w:r>
+    </w:p>
+    <w:p>
+      <w:pPr>
+        <w:pStyle w:val="Listenabsatz"/>
+        <w:numPr>
+          <w:ilvl w:val="0"/>
+          <w:numId w:val="1"/>
+        </w:numPr>
+      </w:pPr>
+      <w:r>
+        <w:t>Bericht von UIW falsch?!</w:t>
+      </w:r>
+    </w:p>
+    <w:p>
+      <w:pPr>
+        <w:pStyle w:val="Listenabsatz"/>
+        <w:numPr>
+          <w:ilvl w:val="1"/>
+          <w:numId w:val="1"/>
+        </w:numPr>
+      </w:pPr>
+      <w:r>
+        <w:t xml:space="preserve">Lüftung auch im Flur? </w:t>
+      </w:r>
+      <w:r>
+        <w:sym w:font="Wingdings" w:char="F0E0"/>
+      </w:r>
+      <w:r>
+        <w:t xml:space="preserve"> andere Angaben in Datenbank</w:t>
+      </w:r>
+    </w:p>
+    <w:p>
+      <w:pPr>
+        <w:pStyle w:val="Listenabsatz"/>
+        <w:numPr>
+          <w:ilvl w:val="1"/>
+          <w:numId w:val="1"/>
+        </w:numPr>
+      </w:pPr>
+      <w:r>
+        <w:t>würde große Auslegung erklären (statt &gt;60m³/m² eher 30)</w:t>
+      </w:r>
+    </w:p>
+    <w:p>
+      <w:pPr>
+        <w:pStyle w:val="Listenabsatz"/>
+        <w:numPr>
+          <w:ilvl w:val="1"/>
+          <w:numId w:val="1"/>
+        </w:numPr>
+      </w:pPr>
+      <w:r>
+        <w:t>Bruttogeschosshöhe 5,1m</w:t>
+      </w:r>
+      <w:r>
+        <w:t xml:space="preserve"> (5,05 Datenbank)</w:t>
+      </w:r>
+      <w:bookmarkStart w:id="0" w:name="_GoBack"/>
+      <w:bookmarkEnd w:id="0"/>
+    </w:p>
+    <w:p>
+      <w:pPr>
+        <w:pStyle w:val="Listenabsatz"/>
+        <w:numPr>
+          <w:ilvl w:val="0"/>
+          <w:numId w:val="1"/>
+        </w:numPr>
+      </w:pPr>
+      <w:r>
+        <w:t>WARUM Wärmerückgewinnung kein Vorteil??</w:t>
+      </w:r>
+    </w:p>
+    <w:p>
+      <w:pPr>
+        <w:pStyle w:val="Listenabsatz"/>
+        <w:numPr>
+          <w:ilvl w:val="0"/>
+          <w:numId w:val="1"/>
+        </w:numPr>
+      </w:pPr>
+      <w:r>
         <w:t>Großer Unterschied zwischen Gebäuden</w:t>
       </w:r>
       <w:r>
@@ -1533,6 +1654,17 @@
       </w:pPr>
       <w:r>
         <w:t>An welchen Fernwärmestrang angeschlossen?</w:t>
+      </w:r>
+      <w:r>
+        <w:t xml:space="preserve"> </w:t>
+      </w:r>
+      <w:proofErr w:type="spellStart"/>
+      <w:r>
+        <w:t>HeißWwasser</w:t>
+      </w:r>
+      <w:proofErr w:type="spellEnd"/>
+      <w:r>
+        <w:t xml:space="preserve"> 1</w:t>
       </w:r>
     </w:p>
     <w:p>

</xml_diff>